<commit_message>
Update Appunti SQL PostgreSQL.docx
</commit_message>
<xml_diff>
--- a/Appunti SQL PostgreSQL.docx
+++ b/Appunti SQL PostgreSQL.docx
@@ -29,8 +29,33 @@
           <w:sz w:val="32"/>
           <w:szCs w:val="32"/>
         </w:rPr>
-        <w:t>RENAME nomecostraint TO nomenuovo</w:t>
-      </w:r>
+        <w:t xml:space="preserve">RENAME </w:t>
+      </w:r>
+      <w:proofErr w:type="spellStart"/>
+      <w:r>
+        <w:rPr>
+          <w:sz w:val="32"/>
+          <w:szCs w:val="32"/>
+        </w:rPr>
+        <w:t>nomecostraint</w:t>
+      </w:r>
+      <w:proofErr w:type="spellEnd"/>
+      <w:r>
+        <w:rPr>
+          <w:sz w:val="32"/>
+          <w:szCs w:val="32"/>
+        </w:rPr>
+        <w:t xml:space="preserve"> TO </w:t>
+      </w:r>
+      <w:proofErr w:type="spellStart"/>
+      <w:r>
+        <w:rPr>
+          <w:sz w:val="32"/>
+          <w:szCs w:val="32"/>
+        </w:rPr>
+        <w:t>nomenuovo</w:t>
+      </w:r>
+      <w:proofErr w:type="spellEnd"/>
     </w:p>
     <w:p>
       <w:pPr>
@@ -71,20 +96,30 @@
         </w:rPr>
         <w:t xml:space="preserve">ADD CONSTRAINT </w:t>
       </w:r>
+      <w:proofErr w:type="spellStart"/>
       <w:r>
         <w:rPr>
           <w:sz w:val="32"/>
           <w:szCs w:val="32"/>
           <w:lang w:val="en-US"/>
         </w:rPr>
-        <w:t xml:space="preserve">Coda_pk </w:t>
-      </w:r>
+        <w:t>Coda_pk</w:t>
+      </w:r>
+      <w:proofErr w:type="spellEnd"/>
       <w:r>
         <w:rPr>
           <w:sz w:val="32"/>
           <w:szCs w:val="32"/>
           <w:lang w:val="en-US"/>
         </w:rPr>
+        <w:t xml:space="preserve"> </w:t>
+      </w:r>
+      <w:r>
+        <w:rPr>
+          <w:sz w:val="32"/>
+          <w:szCs w:val="32"/>
+          <w:lang w:val="en-US"/>
+        </w:rPr>
         <w:t>PRIMARY K</w:t>
       </w:r>
       <w:r>
@@ -103,6 +138,7 @@
         </w:rPr>
         <w:t xml:space="preserve"> (</w:t>
       </w:r>
+      <w:proofErr w:type="spellStart"/>
       <w:r>
         <w:rPr>
           <w:sz w:val="32"/>
@@ -111,6 +147,7 @@
         </w:rPr>
         <w:t>TipoCoda</w:t>
       </w:r>
+      <w:proofErr w:type="spellEnd"/>
       <w:r>
         <w:rPr>
           <w:sz w:val="32"/>
@@ -141,7 +178,55 @@
           <w:sz w:val="32"/>
           <w:szCs w:val="32"/>
         </w:rPr>
-        <w:t>CONSTRAINT AeroportiDiversi CHECK (AeroportoArrivo &lt;&gt; AeoportoPartenza)</w:t>
+        <w:t xml:space="preserve">CONSTRAINT </w:t>
+      </w:r>
+      <w:proofErr w:type="spellStart"/>
+      <w:r>
+        <w:rPr>
+          <w:sz w:val="32"/>
+          <w:szCs w:val="32"/>
+        </w:rPr>
+        <w:t>AeroportiDiversi</w:t>
+      </w:r>
+      <w:proofErr w:type="spellEnd"/>
+      <w:r>
+        <w:rPr>
+          <w:sz w:val="32"/>
+          <w:szCs w:val="32"/>
+        </w:rPr>
+        <w:t xml:space="preserve"> CHECK (</w:t>
+      </w:r>
+      <w:proofErr w:type="spellStart"/>
+      <w:r>
+        <w:rPr>
+          <w:sz w:val="32"/>
+          <w:szCs w:val="32"/>
+        </w:rPr>
+        <w:t>AeroportoArrivo</w:t>
+      </w:r>
+      <w:proofErr w:type="spellEnd"/>
+      <w:r>
+        <w:rPr>
+          <w:sz w:val="32"/>
+          <w:szCs w:val="32"/>
+        </w:rPr>
+        <w:t xml:space="preserve"> &lt;&gt; </w:t>
+      </w:r>
+      <w:proofErr w:type="spellStart"/>
+      <w:r>
+        <w:rPr>
+          <w:sz w:val="32"/>
+          <w:szCs w:val="32"/>
+        </w:rPr>
+        <w:t>AeoportoPartenza</w:t>
+      </w:r>
+      <w:proofErr w:type="spellEnd"/>
+      <w:r>
+        <w:rPr>
+          <w:sz w:val="32"/>
+          <w:szCs w:val="32"/>
+        </w:rPr>
+        <w:t>)</w:t>
       </w:r>
     </w:p>
     <w:p>
@@ -187,7 +272,23 @@
           <w:sz w:val="32"/>
           <w:szCs w:val="32"/>
         </w:rPr>
-        <w:t>SYSDATE = CURRENTTIMESTAMP (perché utilizziamo il timestamp)</w:t>
+        <w:t xml:space="preserve">SYSDATE = CURRENTTIMESTAMP (perché utilizziamo il </w:t>
+      </w:r>
+      <w:proofErr w:type="spellStart"/>
+      <w:r>
+        <w:rPr>
+          <w:sz w:val="32"/>
+          <w:szCs w:val="32"/>
+        </w:rPr>
+        <w:t>timestamp</w:t>
+      </w:r>
+      <w:proofErr w:type="spellEnd"/>
+      <w:r>
+        <w:rPr>
+          <w:sz w:val="32"/>
+          <w:szCs w:val="32"/>
+        </w:rPr>
+        <w:t>)</w:t>
       </w:r>
     </w:p>
     <w:p>
@@ -246,27 +347,60 @@
           <w:szCs w:val="32"/>
         </w:rPr>
       </w:pPr>
-      <w:r>
-        <w:rPr>
-          <w:sz w:val="32"/>
-          <w:szCs w:val="32"/>
-        </w:rPr>
-        <w:t>TipoCoda VARCHAR(40),</w:t>
-      </w:r>
-    </w:p>
-    <w:p>
-      <w:pPr>
-        <w:rPr>
-          <w:sz w:val="32"/>
-          <w:szCs w:val="32"/>
-        </w:rPr>
-      </w:pPr>
-      <w:r>
-        <w:rPr>
-          <w:sz w:val="32"/>
-          <w:szCs w:val="32"/>
-        </w:rPr>
-        <w:t>CONSTRAINT DominioCoda CHECK (Tipo</w:t>
+      <w:proofErr w:type="spellStart"/>
+      <w:r>
+        <w:rPr>
+          <w:sz w:val="32"/>
+          <w:szCs w:val="32"/>
+        </w:rPr>
+        <w:t>TipoCoda</w:t>
+      </w:r>
+      <w:proofErr w:type="spellEnd"/>
+      <w:r>
+        <w:rPr>
+          <w:sz w:val="32"/>
+          <w:szCs w:val="32"/>
+        </w:rPr>
+        <w:t xml:space="preserve"> VARCHAR(40),</w:t>
+      </w:r>
+    </w:p>
+    <w:p>
+      <w:pPr>
+        <w:rPr>
+          <w:sz w:val="32"/>
+          <w:szCs w:val="32"/>
+        </w:rPr>
+      </w:pPr>
+      <w:r>
+        <w:rPr>
+          <w:sz w:val="32"/>
+          <w:szCs w:val="32"/>
+        </w:rPr>
+        <w:t xml:space="preserve">CONSTRAINT </w:t>
+      </w:r>
+      <w:proofErr w:type="spellStart"/>
+      <w:r>
+        <w:rPr>
+          <w:sz w:val="32"/>
+          <w:szCs w:val="32"/>
+        </w:rPr>
+        <w:t>DominioCoda</w:t>
+      </w:r>
+      <w:proofErr w:type="spellEnd"/>
+      <w:r>
+        <w:rPr>
+          <w:sz w:val="32"/>
+          <w:szCs w:val="32"/>
+        </w:rPr>
+        <w:t xml:space="preserve"> CHECK (</w:t>
+      </w:r>
+      <w:proofErr w:type="spellStart"/>
+      <w:r>
+        <w:rPr>
+          <w:sz w:val="32"/>
+          <w:szCs w:val="32"/>
+        </w:rPr>
+        <w:t>Tipo</w:t>
       </w:r>
       <w:r>
         <w:rPr>
@@ -275,6 +409,7 @@
         </w:rPr>
         <w:t>Coda</w:t>
       </w:r>
+      <w:proofErr w:type="spellEnd"/>
       <w:r>
         <w:rPr>
           <w:sz w:val="32"/>
@@ -282,68 +417,90 @@
         </w:rPr>
         <w:t xml:space="preserve"> = ‘Famiglia’ OR </w:t>
       </w:r>
-      <w:r>
-        <w:rPr>
-          <w:sz w:val="32"/>
-          <w:szCs w:val="32"/>
-        </w:rPr>
-        <w:t xml:space="preserve">TipoCoda </w:t>
-      </w:r>
-      <w:r>
-        <w:rPr>
-          <w:sz w:val="32"/>
-          <w:szCs w:val="32"/>
-        </w:rPr>
-        <w:t xml:space="preserve">= </w:t>
-      </w:r>
-      <w:r>
-        <w:rPr>
-          <w:sz w:val="32"/>
-          <w:szCs w:val="32"/>
-        </w:rPr>
-        <w:t xml:space="preserve">‘Business’ OR </w:t>
-      </w:r>
-      <w:r>
-        <w:rPr>
-          <w:sz w:val="32"/>
-          <w:szCs w:val="32"/>
-        </w:rPr>
-        <w:t xml:space="preserve">TipoCoda </w:t>
-      </w:r>
-      <w:r>
-        <w:rPr>
-          <w:sz w:val="32"/>
-          <w:szCs w:val="32"/>
-        </w:rPr>
-        <w:t xml:space="preserve">= </w:t>
-      </w:r>
-      <w:r>
-        <w:rPr>
-          <w:sz w:val="32"/>
-          <w:szCs w:val="32"/>
-        </w:rPr>
-        <w:t xml:space="preserve">‘Diversamente abili’ OR </w:t>
-      </w:r>
-      <w:r>
-        <w:rPr>
-          <w:sz w:val="32"/>
-          <w:szCs w:val="32"/>
-        </w:rPr>
-        <w:t xml:space="preserve">TipoCoda </w:t>
-      </w:r>
-      <w:r>
-        <w:rPr>
-          <w:sz w:val="32"/>
-          <w:szCs w:val="32"/>
-        </w:rPr>
-        <w:t xml:space="preserve">= </w:t>
-      </w:r>
-      <w:r>
-        <w:rPr>
-          <w:sz w:val="32"/>
-          <w:szCs w:val="32"/>
-        </w:rPr>
-        <w:t xml:space="preserve">‘Priority’ </w:t>
+      <w:proofErr w:type="spellStart"/>
+      <w:r>
+        <w:rPr>
+          <w:sz w:val="32"/>
+          <w:szCs w:val="32"/>
+        </w:rPr>
+        <w:t>TipoCoda</w:t>
+      </w:r>
+      <w:proofErr w:type="spellEnd"/>
+      <w:r>
+        <w:rPr>
+          <w:sz w:val="32"/>
+          <w:szCs w:val="32"/>
+        </w:rPr>
+        <w:t xml:space="preserve"> </w:t>
+      </w:r>
+      <w:r>
+        <w:rPr>
+          <w:sz w:val="32"/>
+          <w:szCs w:val="32"/>
+        </w:rPr>
+        <w:t xml:space="preserve">= ‘Business’ OR </w:t>
+      </w:r>
+      <w:proofErr w:type="spellStart"/>
+      <w:r>
+        <w:rPr>
+          <w:sz w:val="32"/>
+          <w:szCs w:val="32"/>
+        </w:rPr>
+        <w:t>TipoCoda</w:t>
+      </w:r>
+      <w:proofErr w:type="spellEnd"/>
+      <w:r>
+        <w:rPr>
+          <w:sz w:val="32"/>
+          <w:szCs w:val="32"/>
+        </w:rPr>
+        <w:t xml:space="preserve"> </w:t>
+      </w:r>
+      <w:r>
+        <w:rPr>
+          <w:sz w:val="32"/>
+          <w:szCs w:val="32"/>
+        </w:rPr>
+        <w:t xml:space="preserve">= ‘Diversamente abili’ OR </w:t>
+      </w:r>
+      <w:proofErr w:type="spellStart"/>
+      <w:r>
+        <w:rPr>
+          <w:sz w:val="32"/>
+          <w:szCs w:val="32"/>
+        </w:rPr>
+        <w:t>TipoCoda</w:t>
+      </w:r>
+      <w:proofErr w:type="spellEnd"/>
+      <w:r>
+        <w:rPr>
+          <w:sz w:val="32"/>
+          <w:szCs w:val="32"/>
+        </w:rPr>
+        <w:t xml:space="preserve"> </w:t>
+      </w:r>
+      <w:r>
+        <w:rPr>
+          <w:sz w:val="32"/>
+          <w:szCs w:val="32"/>
+        </w:rPr>
+        <w:t>= ‘</w:t>
+      </w:r>
+      <w:proofErr w:type="spellStart"/>
+      <w:r>
+        <w:rPr>
+          <w:sz w:val="32"/>
+          <w:szCs w:val="32"/>
+        </w:rPr>
+        <w:t>Priority</w:t>
+      </w:r>
+      <w:proofErr w:type="spellEnd"/>
+      <w:r>
+        <w:rPr>
+          <w:sz w:val="32"/>
+          <w:szCs w:val="32"/>
+        </w:rPr>
+        <w:t xml:space="preserve">’ </w:t>
       </w:r>
       <w:r>
         <w:rPr>
@@ -352,47 +509,51 @@
         </w:rPr>
         <w:t xml:space="preserve">OR </w:t>
       </w:r>
-      <w:r>
-        <w:rPr>
-          <w:sz w:val="32"/>
-          <w:szCs w:val="32"/>
-        </w:rPr>
-        <w:t xml:space="preserve">TipoCoda </w:t>
-      </w:r>
-      <w:r>
-        <w:rPr>
-          <w:sz w:val="32"/>
-          <w:szCs w:val="32"/>
-        </w:rPr>
-        <w:t xml:space="preserve">= </w:t>
-      </w:r>
-      <w:r>
-        <w:rPr>
-          <w:sz w:val="32"/>
-          <w:szCs w:val="32"/>
-        </w:rPr>
-        <w:t xml:space="preserve">‘Economy’ OR </w:t>
-      </w:r>
-      <w:r>
-        <w:rPr>
-          <w:sz w:val="32"/>
-          <w:szCs w:val="32"/>
-        </w:rPr>
-        <w:t xml:space="preserve">TipoCoda </w:t>
-      </w:r>
-      <w:r>
-        <w:rPr>
-          <w:sz w:val="32"/>
-          <w:szCs w:val="32"/>
-        </w:rPr>
-        <w:t xml:space="preserve">= </w:t>
-      </w:r>
-      <w:r>
-        <w:rPr>
-          <w:sz w:val="32"/>
-          <w:szCs w:val="32"/>
-        </w:rPr>
-        <w:t>‘Prima Classe’)</w:t>
+      <w:proofErr w:type="spellStart"/>
+      <w:r>
+        <w:rPr>
+          <w:sz w:val="32"/>
+          <w:szCs w:val="32"/>
+        </w:rPr>
+        <w:t>TipoCoda</w:t>
+      </w:r>
+      <w:proofErr w:type="spellEnd"/>
+      <w:r>
+        <w:rPr>
+          <w:sz w:val="32"/>
+          <w:szCs w:val="32"/>
+        </w:rPr>
+        <w:t xml:space="preserve"> </w:t>
+      </w:r>
+      <w:r>
+        <w:rPr>
+          <w:sz w:val="32"/>
+          <w:szCs w:val="32"/>
+        </w:rPr>
+        <w:t xml:space="preserve">= ‘Economy’ OR </w:t>
+      </w:r>
+      <w:proofErr w:type="spellStart"/>
+      <w:r>
+        <w:rPr>
+          <w:sz w:val="32"/>
+          <w:szCs w:val="32"/>
+        </w:rPr>
+        <w:t>TipoCoda</w:t>
+      </w:r>
+      <w:proofErr w:type="spellEnd"/>
+      <w:r>
+        <w:rPr>
+          <w:sz w:val="32"/>
+          <w:szCs w:val="32"/>
+        </w:rPr>
+        <w:t xml:space="preserve"> </w:t>
+      </w:r>
+      <w:r>
+        <w:rPr>
+          <w:sz w:val="32"/>
+          <w:szCs w:val="32"/>
+        </w:rPr>
+        <w:t>= ‘Prima Classe’)</w:t>
       </w:r>
       <w:r>
         <w:rPr>
@@ -400,6 +561,514 @@
           <w:szCs w:val="32"/>
         </w:rPr>
         <w:t>)</w:t>
+      </w:r>
+    </w:p>
+    <w:p>
+      <w:pPr>
+        <w:rPr>
+          <w:sz w:val="32"/>
+          <w:szCs w:val="32"/>
+        </w:rPr>
+      </w:pPr>
+    </w:p>
+    <w:p>
+      <w:pPr>
+        <w:rPr>
+          <w:b/>
+          <w:bCs/>
+          <w:sz w:val="32"/>
+          <w:szCs w:val="32"/>
+        </w:rPr>
+      </w:pPr>
+      <w:r>
+        <w:rPr>
+          <w:b/>
+          <w:bCs/>
+          <w:sz w:val="32"/>
+          <w:szCs w:val="32"/>
+        </w:rPr>
+        <w:t>CREAZIONE TRIGGER CON PROCEDURA</w:t>
+      </w:r>
+    </w:p>
+    <w:p>
+      <w:pPr>
+        <w:rPr>
+          <w:sz w:val="32"/>
+          <w:szCs w:val="32"/>
+        </w:rPr>
+      </w:pPr>
+      <w:r>
+        <w:rPr>
+          <w:sz w:val="32"/>
+          <w:szCs w:val="32"/>
+        </w:rPr>
+        <w:t xml:space="preserve">create trigger </w:t>
+      </w:r>
+      <w:proofErr w:type="spellStart"/>
+      <w:r>
+        <w:rPr>
+          <w:sz w:val="32"/>
+          <w:szCs w:val="32"/>
+        </w:rPr>
+        <w:t>datacorretta</w:t>
+      </w:r>
+      <w:proofErr w:type="spellEnd"/>
+      <w:r>
+        <w:rPr>
+          <w:sz w:val="32"/>
+          <w:szCs w:val="32"/>
+        </w:rPr>
+        <w:t xml:space="preserve"> </w:t>
+      </w:r>
+      <w:proofErr w:type="spellStart"/>
+      <w:r>
+        <w:rPr>
+          <w:sz w:val="32"/>
+          <w:szCs w:val="32"/>
+        </w:rPr>
+        <w:t>before</w:t>
+      </w:r>
+      <w:proofErr w:type="spellEnd"/>
+      <w:r>
+        <w:rPr>
+          <w:sz w:val="32"/>
+          <w:szCs w:val="32"/>
+        </w:rPr>
+        <w:t xml:space="preserve"> </w:t>
+      </w:r>
+      <w:proofErr w:type="spellStart"/>
+      <w:r>
+        <w:rPr>
+          <w:sz w:val="32"/>
+          <w:szCs w:val="32"/>
+        </w:rPr>
+        <w:t>insert</w:t>
+      </w:r>
+      <w:proofErr w:type="spellEnd"/>
+    </w:p>
+    <w:p>
+      <w:pPr>
+        <w:rPr>
+          <w:sz w:val="32"/>
+          <w:szCs w:val="32"/>
+        </w:rPr>
+      </w:pPr>
+      <w:r>
+        <w:rPr>
+          <w:sz w:val="32"/>
+          <w:szCs w:val="32"/>
+        </w:rPr>
+        <w:t>on volo</w:t>
+      </w:r>
+    </w:p>
+    <w:p>
+      <w:pPr>
+        <w:rPr>
+          <w:sz w:val="32"/>
+          <w:szCs w:val="32"/>
+        </w:rPr>
+      </w:pPr>
+      <w:r>
+        <w:rPr>
+          <w:sz w:val="32"/>
+          <w:szCs w:val="32"/>
+        </w:rPr>
+        <w:t xml:space="preserve">for </w:t>
+      </w:r>
+      <w:proofErr w:type="spellStart"/>
+      <w:r>
+        <w:rPr>
+          <w:sz w:val="32"/>
+          <w:szCs w:val="32"/>
+        </w:rPr>
+        <w:t>each</w:t>
+      </w:r>
+      <w:proofErr w:type="spellEnd"/>
+      <w:r>
+        <w:rPr>
+          <w:sz w:val="32"/>
+          <w:szCs w:val="32"/>
+        </w:rPr>
+        <w:t xml:space="preserve"> </w:t>
+      </w:r>
+      <w:proofErr w:type="spellStart"/>
+      <w:r>
+        <w:rPr>
+          <w:sz w:val="32"/>
+          <w:szCs w:val="32"/>
+        </w:rPr>
+        <w:t>row</w:t>
+      </w:r>
+      <w:proofErr w:type="spellEnd"/>
+      <w:r>
+        <w:rPr>
+          <w:sz w:val="32"/>
+          <w:szCs w:val="32"/>
+        </w:rPr>
+        <w:t xml:space="preserve"> </w:t>
+      </w:r>
+    </w:p>
+    <w:p>
+      <w:pPr>
+        <w:rPr>
+          <w:sz w:val="32"/>
+          <w:szCs w:val="32"/>
+        </w:rPr>
+      </w:pPr>
+      <w:proofErr w:type="spellStart"/>
+      <w:r>
+        <w:rPr>
+          <w:sz w:val="32"/>
+          <w:szCs w:val="32"/>
+        </w:rPr>
+        <w:t>execute</w:t>
+      </w:r>
+      <w:proofErr w:type="spellEnd"/>
+      <w:r>
+        <w:rPr>
+          <w:sz w:val="32"/>
+          <w:szCs w:val="32"/>
+        </w:rPr>
+        <w:t xml:space="preserve"> </w:t>
+      </w:r>
+      <w:proofErr w:type="spellStart"/>
+      <w:r>
+        <w:rPr>
+          <w:sz w:val="32"/>
+          <w:szCs w:val="32"/>
+        </w:rPr>
+        <w:t>function</w:t>
+      </w:r>
+      <w:proofErr w:type="spellEnd"/>
+      <w:r>
+        <w:rPr>
+          <w:sz w:val="32"/>
+          <w:szCs w:val="32"/>
+        </w:rPr>
+        <w:t xml:space="preserve"> </w:t>
+      </w:r>
+      <w:proofErr w:type="spellStart"/>
+      <w:r>
+        <w:rPr>
+          <w:sz w:val="32"/>
+          <w:szCs w:val="32"/>
+        </w:rPr>
+        <w:t>validificadata</w:t>
+      </w:r>
+      <w:proofErr w:type="spellEnd"/>
+      <w:r>
+        <w:rPr>
+          <w:sz w:val="32"/>
+          <w:szCs w:val="32"/>
+        </w:rPr>
+        <w:t>()</w:t>
+      </w:r>
+    </w:p>
+    <w:p>
+      <w:pPr>
+        <w:rPr>
+          <w:sz w:val="32"/>
+          <w:szCs w:val="32"/>
+        </w:rPr>
+      </w:pPr>
+    </w:p>
+    <w:p>
+      <w:pPr>
+        <w:rPr>
+          <w:sz w:val="32"/>
+          <w:szCs w:val="32"/>
+        </w:rPr>
+      </w:pPr>
+    </w:p>
+    <w:p>
+      <w:pPr>
+        <w:rPr>
+          <w:sz w:val="32"/>
+          <w:szCs w:val="32"/>
+        </w:rPr>
+      </w:pPr>
+      <w:r>
+        <w:rPr>
+          <w:sz w:val="32"/>
+          <w:szCs w:val="32"/>
+        </w:rPr>
+        <w:t xml:space="preserve">CREATE </w:t>
+      </w:r>
+      <w:proofErr w:type="spellStart"/>
+      <w:r>
+        <w:rPr>
+          <w:sz w:val="32"/>
+          <w:szCs w:val="32"/>
+        </w:rPr>
+        <w:t>function</w:t>
+      </w:r>
+      <w:proofErr w:type="spellEnd"/>
+      <w:r>
+        <w:rPr>
+          <w:sz w:val="32"/>
+          <w:szCs w:val="32"/>
+        </w:rPr>
+        <w:t xml:space="preserve"> </w:t>
+      </w:r>
+      <w:proofErr w:type="spellStart"/>
+      <w:r>
+        <w:rPr>
+          <w:sz w:val="32"/>
+          <w:szCs w:val="32"/>
+        </w:rPr>
+        <w:t>validificadata</w:t>
+      </w:r>
+      <w:proofErr w:type="spellEnd"/>
+      <w:r>
+        <w:rPr>
+          <w:sz w:val="32"/>
+          <w:szCs w:val="32"/>
+        </w:rPr>
+        <w:t>() RETURNS trigger AS $BODY$</w:t>
+      </w:r>
+    </w:p>
+    <w:p>
+      <w:pPr>
+        <w:rPr>
+          <w:sz w:val="32"/>
+          <w:szCs w:val="32"/>
+        </w:rPr>
+      </w:pPr>
+      <w:proofErr w:type="spellStart"/>
+      <w:r>
+        <w:rPr>
+          <w:sz w:val="32"/>
+          <w:szCs w:val="32"/>
+        </w:rPr>
+        <w:t>begin</w:t>
+      </w:r>
+      <w:proofErr w:type="spellEnd"/>
+    </w:p>
+    <w:p>
+      <w:pPr>
+        <w:rPr>
+          <w:sz w:val="32"/>
+          <w:szCs w:val="32"/>
+        </w:rPr>
+      </w:pPr>
+      <w:proofErr w:type="spellStart"/>
+      <w:r>
+        <w:rPr>
+          <w:sz w:val="32"/>
+          <w:szCs w:val="32"/>
+        </w:rPr>
+        <w:t>if</w:t>
+      </w:r>
+      <w:proofErr w:type="spellEnd"/>
+      <w:r>
+        <w:rPr>
+          <w:sz w:val="32"/>
+          <w:szCs w:val="32"/>
+        </w:rPr>
+        <w:t xml:space="preserve"> (</w:t>
+      </w:r>
+      <w:proofErr w:type="spellStart"/>
+      <w:r>
+        <w:rPr>
+          <w:sz w:val="32"/>
+          <w:szCs w:val="32"/>
+        </w:rPr>
+        <w:t>NEW.datavolo</w:t>
+      </w:r>
+      <w:proofErr w:type="spellEnd"/>
+      <w:r>
+        <w:rPr>
+          <w:sz w:val="32"/>
+          <w:szCs w:val="32"/>
+        </w:rPr>
+        <w:t xml:space="preserve"> &lt; </w:t>
+      </w:r>
+      <w:proofErr w:type="spellStart"/>
+      <w:r>
+        <w:rPr>
+          <w:sz w:val="32"/>
+          <w:szCs w:val="32"/>
+        </w:rPr>
+        <w:t>current_timestamp</w:t>
+      </w:r>
+      <w:proofErr w:type="spellEnd"/>
+      <w:r>
+        <w:rPr>
+          <w:sz w:val="32"/>
+          <w:szCs w:val="32"/>
+        </w:rPr>
+        <w:t xml:space="preserve">) </w:t>
+      </w:r>
+      <w:proofErr w:type="spellStart"/>
+      <w:r>
+        <w:rPr>
+          <w:sz w:val="32"/>
+          <w:szCs w:val="32"/>
+        </w:rPr>
+        <w:t>then</w:t>
+      </w:r>
+      <w:proofErr w:type="spellEnd"/>
+    </w:p>
+    <w:p>
+      <w:pPr>
+        <w:rPr>
+          <w:sz w:val="32"/>
+          <w:szCs w:val="32"/>
+        </w:rPr>
+      </w:pPr>
+      <w:r>
+        <w:rPr>
+          <w:sz w:val="32"/>
+          <w:szCs w:val="32"/>
+        </w:rPr>
+        <w:tab/>
+      </w:r>
+    </w:p>
+    <w:p>
+      <w:pPr>
+        <w:rPr>
+          <w:sz w:val="32"/>
+          <w:szCs w:val="32"/>
+        </w:rPr>
+      </w:pPr>
+      <w:r>
+        <w:rPr>
+          <w:sz w:val="32"/>
+          <w:szCs w:val="32"/>
+        </w:rPr>
+        <w:tab/>
+      </w:r>
+      <w:proofErr w:type="spellStart"/>
+      <w:r>
+        <w:rPr>
+          <w:sz w:val="32"/>
+          <w:szCs w:val="32"/>
+        </w:rPr>
+        <w:t>raise</w:t>
+      </w:r>
+      <w:proofErr w:type="spellEnd"/>
+      <w:r>
+        <w:rPr>
+          <w:sz w:val="32"/>
+          <w:szCs w:val="32"/>
+        </w:rPr>
+        <w:t xml:space="preserve"> </w:t>
+      </w:r>
+      <w:proofErr w:type="spellStart"/>
+      <w:r>
+        <w:rPr>
+          <w:sz w:val="32"/>
+          <w:szCs w:val="32"/>
+        </w:rPr>
+        <w:t>exception</w:t>
+      </w:r>
+      <w:proofErr w:type="spellEnd"/>
+      <w:r>
+        <w:rPr>
+          <w:sz w:val="32"/>
+          <w:szCs w:val="32"/>
+        </w:rPr>
+        <w:t xml:space="preserve"> 'Non è possibile inserire un volo precedente ad ora';</w:t>
+      </w:r>
+    </w:p>
+    <w:p>
+      <w:pPr>
+        <w:rPr>
+          <w:sz w:val="32"/>
+          <w:szCs w:val="32"/>
+        </w:rPr>
+      </w:pPr>
+      <w:r>
+        <w:rPr>
+          <w:sz w:val="32"/>
+          <w:szCs w:val="32"/>
+        </w:rPr>
+        <w:tab/>
+      </w:r>
+      <w:r>
+        <w:rPr>
+          <w:sz w:val="32"/>
+          <w:szCs w:val="32"/>
+        </w:rPr>
+        <w:tab/>
+      </w:r>
+    </w:p>
+    <w:p>
+      <w:pPr>
+        <w:rPr>
+          <w:sz w:val="32"/>
+          <w:szCs w:val="32"/>
+        </w:rPr>
+      </w:pPr>
+      <w:r>
+        <w:rPr>
+          <w:sz w:val="32"/>
+          <w:szCs w:val="32"/>
+        </w:rPr>
+        <w:t xml:space="preserve">end </w:t>
+      </w:r>
+      <w:proofErr w:type="spellStart"/>
+      <w:r>
+        <w:rPr>
+          <w:sz w:val="32"/>
+          <w:szCs w:val="32"/>
+        </w:rPr>
+        <w:t>if</w:t>
+      </w:r>
+      <w:proofErr w:type="spellEnd"/>
+      <w:r>
+        <w:rPr>
+          <w:sz w:val="32"/>
+          <w:szCs w:val="32"/>
+        </w:rPr>
+        <w:t>;</w:t>
+      </w:r>
+    </w:p>
+    <w:p>
+      <w:pPr>
+        <w:rPr>
+          <w:sz w:val="32"/>
+          <w:szCs w:val="32"/>
+        </w:rPr>
+      </w:pPr>
+      <w:r>
+        <w:rPr>
+          <w:sz w:val="32"/>
+          <w:szCs w:val="32"/>
+        </w:rPr>
+        <w:t>end</w:t>
+      </w:r>
+    </w:p>
+    <w:p>
+      <w:pPr>
+        <w:rPr>
+          <w:sz w:val="32"/>
+          <w:szCs w:val="32"/>
+          <w:u w:val="single"/>
+        </w:rPr>
+      </w:pPr>
+      <w:r>
+        <w:rPr>
+          <w:sz w:val="32"/>
+          <w:szCs w:val="32"/>
+        </w:rPr>
+        <w:t>$BODY$ LANGUAGE '</w:t>
+      </w:r>
+      <w:proofErr w:type="spellStart"/>
+      <w:r>
+        <w:rPr>
+          <w:sz w:val="32"/>
+          <w:szCs w:val="32"/>
+        </w:rPr>
+        <w:t>plpgsql</w:t>
+      </w:r>
+      <w:proofErr w:type="spellEnd"/>
+      <w:r>
+        <w:rPr>
+          <w:sz w:val="32"/>
+          <w:szCs w:val="32"/>
+        </w:rPr>
+        <w:t>';</w:t>
       </w:r>
     </w:p>
     <w:sectPr>

</xml_diff>

<commit_message>
Inizio del lavoro in java
</commit_message>
<xml_diff>
--- a/Appunti SQL PostgreSQL.docx
+++ b/Appunti SQL PostgreSQL.docx
@@ -337,17 +337,8 @@
           <w:sz w:val="32"/>
           <w:szCs w:val="32"/>
         </w:rPr>
-        <w:t xml:space="preserve">CREATE TABLE </w:t>
-      </w:r>
-      <w:proofErr w:type="gramStart"/>
-      <w:r>
-        <w:rPr>
-          <w:sz w:val="32"/>
-          <w:szCs w:val="32"/>
-        </w:rPr>
-        <w:t>Coda(</w:t>
-      </w:r>
-      <w:proofErr w:type="gramEnd"/>
+        <w:t>CREATE TABLE Coda(</w:t>
+      </w:r>
     </w:p>
     <w:p>
       <w:pPr>
@@ -370,23 +361,7 @@
           <w:sz w:val="32"/>
           <w:szCs w:val="32"/>
         </w:rPr>
-        <w:t xml:space="preserve"> </w:t>
-      </w:r>
-      <w:proofErr w:type="gramStart"/>
-      <w:r>
-        <w:rPr>
-          <w:sz w:val="32"/>
-          <w:szCs w:val="32"/>
-        </w:rPr>
-        <w:t>VARCHAR(</w:t>
-      </w:r>
-      <w:proofErr w:type="gramEnd"/>
-      <w:r>
-        <w:rPr>
-          <w:sz w:val="32"/>
-          <w:szCs w:val="32"/>
-        </w:rPr>
-        <w:t>40),</w:t>
+        <w:t xml:space="preserve"> VARCHAR(40),</w:t>
       </w:r>
     </w:p>
     <w:p>
@@ -773,7 +748,6 @@
         <w:t xml:space="preserve"> </w:t>
       </w:r>
       <w:proofErr w:type="spellStart"/>
-      <w:proofErr w:type="gramStart"/>
       <w:r>
         <w:rPr>
           <w:sz w:val="32"/>
@@ -787,15 +761,7 @@
           <w:sz w:val="32"/>
           <w:szCs w:val="32"/>
         </w:rPr>
-        <w:t>(</w:t>
-      </w:r>
-      <w:proofErr w:type="gramEnd"/>
-      <w:r>
-        <w:rPr>
-          <w:sz w:val="32"/>
-          <w:szCs w:val="32"/>
-        </w:rPr>
-        <w:t>)</w:t>
+        <w:t>()</w:t>
       </w:r>
     </w:p>
     <w:p>
@@ -845,7 +811,6 @@
         <w:t xml:space="preserve"> </w:t>
       </w:r>
       <w:proofErr w:type="spellStart"/>
-      <w:proofErr w:type="gramStart"/>
       <w:r>
         <w:rPr>
           <w:sz w:val="32"/>
@@ -859,15 +824,7 @@
           <w:sz w:val="32"/>
           <w:szCs w:val="32"/>
         </w:rPr>
-        <w:t>(</w:t>
-      </w:r>
-      <w:proofErr w:type="gramEnd"/>
-      <w:r>
-        <w:rPr>
-          <w:sz w:val="32"/>
-          <w:szCs w:val="32"/>
-        </w:rPr>
-        <w:t>) RETURNS trigger AS $BODY$</w:t>
+        <w:t>() RETURNS trigger AS $BODY$</w:t>
       </w:r>
     </w:p>
     <w:p>
@@ -1251,7 +1208,6 @@
         <w:t xml:space="preserve"> check (</w:t>
       </w:r>
       <w:proofErr w:type="spellStart"/>
-      <w:proofErr w:type="gramStart"/>
       <w:r>
         <w:rPr>
           <w:sz w:val="32"/>
@@ -1265,15 +1221,7 @@
           <w:sz w:val="32"/>
           <w:szCs w:val="32"/>
         </w:rPr>
-        <w:t>::</w:t>
-      </w:r>
-      <w:proofErr w:type="gramEnd"/>
-      <w:r>
-        <w:rPr>
-          <w:sz w:val="32"/>
-          <w:szCs w:val="32"/>
-        </w:rPr>
-        <w:t>text ~ '^[a-z]{1}-[0-9]{1}$')</w:t>
+        <w:t>::text ~ '^[a-z]{1}-[0-9]{1}$')</w:t>
       </w:r>
       <w:r>
         <w:rPr>
@@ -1350,23 +1298,7 @@
           <w:sz w:val="32"/>
           <w:szCs w:val="32"/>
         </w:rPr>
-        <w:t xml:space="preserve"> per quasi tutti </w:t>
-      </w:r>
-      <w:proofErr w:type="gramStart"/>
-      <w:r>
-        <w:rPr>
-          <w:sz w:val="32"/>
-          <w:szCs w:val="32"/>
-        </w:rPr>
-        <w:t>i codice</w:t>
-      </w:r>
-      <w:proofErr w:type="gramEnd"/>
-      <w:r>
-        <w:rPr>
-          <w:sz w:val="32"/>
-          <w:szCs w:val="32"/>
-        </w:rPr>
-        <w:t xml:space="preserve"> delle tabelle</w:t>
+        <w:t xml:space="preserve"> per quasi tutti i codice delle tabelle</w:t>
       </w:r>
     </w:p>
     <w:p>
@@ -1517,23 +1449,7 @@
           <w:sz w:val="32"/>
           <w:szCs w:val="32"/>
         </w:rPr>
-        <w:t>-tv-</w:t>
-      </w:r>
-      <w:proofErr w:type="gramStart"/>
-      <w:r>
-        <w:rPr>
-          <w:sz w:val="32"/>
-          <w:szCs w:val="32"/>
-        </w:rPr>
-        <w:t>z]{</w:t>
-      </w:r>
-      <w:proofErr w:type="gramEnd"/>
-      <w:r>
-        <w:rPr>
-          <w:sz w:val="32"/>
-          <w:szCs w:val="32"/>
-        </w:rPr>
-        <w:t>1,3}[0-9999]$/')</w:t>
+        <w:t>-tv-z]{1,3}[0-9999]$/')</w:t>
       </w:r>
     </w:p>
     <w:p>
@@ -1644,23 +1560,7 @@
           <w:sz w:val="32"/>
           <w:szCs w:val="32"/>
         </w:rPr>
-        <w:t xml:space="preserve"> like '/^[[b-df-hj-np-tv-z</w:t>
-      </w:r>
-      <w:proofErr w:type="gramStart"/>
-      <w:r>
-        <w:rPr>
-          <w:sz w:val="32"/>
-          <w:szCs w:val="32"/>
-        </w:rPr>
-        <w:t>]]{</w:t>
-      </w:r>
-      <w:proofErr w:type="gramEnd"/>
-      <w:r>
-        <w:rPr>
-          <w:sz w:val="32"/>
-          <w:szCs w:val="32"/>
-        </w:rPr>
-        <w:t>1,3}-[[b-df-hj-np-tv-z]]{1,3}-[0-9999]$/')</w:t>
+        <w:t xml:space="preserve"> like '/^[[b-df-hj-np-tv-z]]{1,3}-[[b-df-hj-np-tv-z]]{1,3}-[0-9999]$/')</w:t>
       </w:r>
     </w:p>
     <w:p>
@@ -1819,23 +1719,7 @@
           <w:sz w:val="32"/>
           <w:szCs w:val="32"/>
         </w:rPr>
-        <w:t>-tv-z</w:t>
-      </w:r>
-      <w:proofErr w:type="gramStart"/>
-      <w:r>
-        <w:rPr>
-          <w:sz w:val="32"/>
-          <w:szCs w:val="32"/>
-        </w:rPr>
-        <w:t>]]{</w:t>
-      </w:r>
-      <w:proofErr w:type="gramEnd"/>
-      <w:r>
-        <w:rPr>
-          <w:sz w:val="32"/>
-          <w:szCs w:val="32"/>
-        </w:rPr>
-        <w:t>1,3}-[[b-</w:t>
+        <w:t>-tv-z]]{1,3}-[[b-</w:t>
       </w:r>
       <w:proofErr w:type="spellStart"/>
       <w:r>
@@ -1884,6 +1768,520 @@
           <w:szCs w:val="32"/>
         </w:rPr>
         <w:t>-tv-z]]{1,3}$/')</w:t>
+      </w:r>
+    </w:p>
+    <w:p>
+      <w:pPr>
+        <w:rPr>
+          <w:sz w:val="32"/>
+          <w:szCs w:val="32"/>
+        </w:rPr>
+      </w:pPr>
+    </w:p>
+    <w:p>
+      <w:pPr>
+        <w:rPr>
+          <w:sz w:val="32"/>
+          <w:szCs w:val="32"/>
+          <w:u w:val="single"/>
+        </w:rPr>
+      </w:pPr>
+    </w:p>
+    <w:p>
+      <w:pPr>
+        <w:autoSpaceDE w:val="0"/>
+        <w:autoSpaceDN w:val="0"/>
+        <w:adjustRightInd w:val="0"/>
+        <w:spacing w:after="0" w:line="240" w:lineRule="auto"/>
+        <w:rPr>
+          <w:rFonts w:ascii="Consolas" w:hAnsi="Consolas" w:cs="Consolas"/>
+          <w:sz w:val="20"/>
+          <w:szCs w:val="20"/>
+        </w:rPr>
+      </w:pPr>
+      <w:proofErr w:type="spellStart"/>
+      <w:r>
+        <w:rPr>
+          <w:rFonts w:ascii="Consolas" w:hAnsi="Consolas" w:cs="Consolas"/>
+          <w:b/>
+          <w:bCs/>
+          <w:color w:val="7F0055"/>
+          <w:sz w:val="20"/>
+          <w:szCs w:val="20"/>
+        </w:rPr>
+        <w:t>try</w:t>
+      </w:r>
+      <w:proofErr w:type="spellEnd"/>
+      <w:r>
+        <w:rPr>
+          <w:rFonts w:ascii="Consolas" w:hAnsi="Consolas" w:cs="Consolas"/>
+          <w:color w:val="000000"/>
+          <w:sz w:val="20"/>
+          <w:szCs w:val="20"/>
+        </w:rPr>
+        <w:t xml:space="preserve"> {</w:t>
+      </w:r>
+    </w:p>
+    <w:p>
+      <w:pPr>
+        <w:autoSpaceDE w:val="0"/>
+        <w:autoSpaceDN w:val="0"/>
+        <w:adjustRightInd w:val="0"/>
+        <w:spacing w:after="0" w:line="240" w:lineRule="auto"/>
+        <w:rPr>
+          <w:rFonts w:ascii="Consolas" w:hAnsi="Consolas" w:cs="Consolas"/>
+          <w:sz w:val="20"/>
+          <w:szCs w:val="20"/>
+        </w:rPr>
+      </w:pPr>
+      <w:r>
+        <w:rPr>
+          <w:rFonts w:ascii="Consolas" w:hAnsi="Consolas" w:cs="Consolas"/>
+          <w:color w:val="000000"/>
+          <w:sz w:val="20"/>
+          <w:szCs w:val="20"/>
+        </w:rPr>
+        <w:tab/>
+      </w:r>
+      <w:r>
+        <w:rPr>
+          <w:rFonts w:ascii="Consolas" w:hAnsi="Consolas" w:cs="Consolas"/>
+          <w:color w:val="000000"/>
+          <w:sz w:val="20"/>
+          <w:szCs w:val="20"/>
+        </w:rPr>
+        <w:tab/>
+      </w:r>
+      <w:r>
+        <w:rPr>
+          <w:rFonts w:ascii="Consolas" w:hAnsi="Consolas" w:cs="Consolas"/>
+          <w:color w:val="000000"/>
+          <w:sz w:val="20"/>
+          <w:szCs w:val="20"/>
+        </w:rPr>
+        <w:tab/>
+        <w:t xml:space="preserve">Connection </w:t>
+      </w:r>
+      <w:proofErr w:type="spellStart"/>
+      <w:r>
+        <w:rPr>
+          <w:rFonts w:ascii="Consolas" w:hAnsi="Consolas" w:cs="Consolas"/>
+          <w:color w:val="6A3E3E"/>
+          <w:sz w:val="20"/>
+          <w:szCs w:val="20"/>
+          <w:u w:val="single"/>
+        </w:rPr>
+        <w:t>conn</w:t>
+      </w:r>
+      <w:proofErr w:type="spellEnd"/>
+      <w:r>
+        <w:rPr>
+          <w:rFonts w:ascii="Consolas" w:hAnsi="Consolas" w:cs="Consolas"/>
+          <w:color w:val="000000"/>
+          <w:sz w:val="20"/>
+          <w:szCs w:val="20"/>
+        </w:rPr>
+        <w:t xml:space="preserve"> = DriverManager.</w:t>
+      </w:r>
+      <w:r>
+        <w:rPr>
+          <w:rFonts w:ascii="Consolas" w:hAnsi="Consolas" w:cs="Consolas"/>
+          <w:i/>
+          <w:iCs/>
+          <w:color w:val="000000"/>
+          <w:sz w:val="20"/>
+          <w:szCs w:val="20"/>
+        </w:rPr>
+        <w:t>getConnection</w:t>
+      </w:r>
+      <w:r>
+        <w:rPr>
+          <w:rFonts w:ascii="Consolas" w:hAnsi="Consolas" w:cs="Consolas"/>
+          <w:color w:val="000000"/>
+          <w:sz w:val="20"/>
+          <w:szCs w:val="20"/>
+        </w:rPr>
+        <w:t>(</w:t>
+      </w:r>
+      <w:r>
+        <w:rPr>
+          <w:rFonts w:ascii="Consolas" w:hAnsi="Consolas" w:cs="Consolas"/>
+          <w:color w:val="2A00FF"/>
+          <w:sz w:val="20"/>
+          <w:szCs w:val="20"/>
+        </w:rPr>
+        <w:t>"jdbc:postgresql://localhost:5432/Gestione Scalo Aeroportuale"</w:t>
+      </w:r>
+      <w:r>
+        <w:rPr>
+          <w:rFonts w:ascii="Consolas" w:hAnsi="Consolas" w:cs="Consolas"/>
+          <w:color w:val="000000"/>
+          <w:sz w:val="20"/>
+          <w:szCs w:val="20"/>
+        </w:rPr>
+        <w:t xml:space="preserve">, </w:t>
+      </w:r>
+      <w:r>
+        <w:rPr>
+          <w:rFonts w:ascii="Consolas" w:hAnsi="Consolas" w:cs="Consolas"/>
+          <w:color w:val="2A00FF"/>
+          <w:sz w:val="20"/>
+          <w:szCs w:val="20"/>
+        </w:rPr>
+        <w:t>"</w:t>
+      </w:r>
+      <w:proofErr w:type="spellStart"/>
+      <w:r>
+        <w:rPr>
+          <w:rFonts w:ascii="Consolas" w:hAnsi="Consolas" w:cs="Consolas"/>
+          <w:color w:val="2A00FF"/>
+          <w:sz w:val="20"/>
+          <w:szCs w:val="20"/>
+        </w:rPr>
+        <w:t>postgres</w:t>
+      </w:r>
+      <w:proofErr w:type="spellEnd"/>
+      <w:r>
+        <w:rPr>
+          <w:rFonts w:ascii="Consolas" w:hAnsi="Consolas" w:cs="Consolas"/>
+          <w:color w:val="2A00FF"/>
+          <w:sz w:val="20"/>
+          <w:szCs w:val="20"/>
+        </w:rPr>
+        <w:t>"</w:t>
+      </w:r>
+      <w:r>
+        <w:rPr>
+          <w:rFonts w:ascii="Consolas" w:hAnsi="Consolas" w:cs="Consolas"/>
+          <w:color w:val="000000"/>
+          <w:sz w:val="20"/>
+          <w:szCs w:val="20"/>
+        </w:rPr>
+        <w:t xml:space="preserve">, </w:t>
+      </w:r>
+      <w:r>
+        <w:rPr>
+          <w:rFonts w:ascii="Consolas" w:hAnsi="Consolas" w:cs="Consolas"/>
+          <w:color w:val="2A00FF"/>
+          <w:sz w:val="20"/>
+          <w:szCs w:val="20"/>
+        </w:rPr>
+        <w:t>"</w:t>
+      </w:r>
+      <w:proofErr w:type="spellStart"/>
+      <w:r>
+        <w:rPr>
+          <w:rFonts w:ascii="Consolas" w:hAnsi="Consolas" w:cs="Consolas"/>
+          <w:color w:val="2A00FF"/>
+          <w:sz w:val="20"/>
+          <w:szCs w:val="20"/>
+        </w:rPr>
+        <w:t>progettooobd</w:t>
+      </w:r>
+      <w:proofErr w:type="spellEnd"/>
+      <w:r>
+        <w:rPr>
+          <w:rFonts w:ascii="Consolas" w:hAnsi="Consolas" w:cs="Consolas"/>
+          <w:color w:val="2A00FF"/>
+          <w:sz w:val="20"/>
+          <w:szCs w:val="20"/>
+        </w:rPr>
+        <w:t>"</w:t>
+      </w:r>
+      <w:r>
+        <w:rPr>
+          <w:rFonts w:ascii="Consolas" w:hAnsi="Consolas" w:cs="Consolas"/>
+          <w:color w:val="000000"/>
+          <w:sz w:val="20"/>
+          <w:szCs w:val="20"/>
+        </w:rPr>
+        <w:t>);</w:t>
+      </w:r>
+    </w:p>
+    <w:p>
+      <w:pPr>
+        <w:autoSpaceDE w:val="0"/>
+        <w:autoSpaceDN w:val="0"/>
+        <w:adjustRightInd w:val="0"/>
+        <w:spacing w:after="0" w:line="240" w:lineRule="auto"/>
+        <w:rPr>
+          <w:rFonts w:ascii="Consolas" w:hAnsi="Consolas" w:cs="Consolas"/>
+          <w:sz w:val="20"/>
+          <w:szCs w:val="20"/>
+        </w:rPr>
+      </w:pPr>
+      <w:r>
+        <w:rPr>
+          <w:rFonts w:ascii="Consolas" w:hAnsi="Consolas" w:cs="Consolas"/>
+          <w:color w:val="000000"/>
+          <w:sz w:val="20"/>
+          <w:szCs w:val="20"/>
+        </w:rPr>
+        <w:tab/>
+      </w:r>
+      <w:r>
+        <w:rPr>
+          <w:rFonts w:ascii="Consolas" w:hAnsi="Consolas" w:cs="Consolas"/>
+          <w:color w:val="000000"/>
+          <w:sz w:val="20"/>
+          <w:szCs w:val="20"/>
+        </w:rPr>
+        <w:tab/>
+        <w:t xml:space="preserve">} </w:t>
+      </w:r>
+      <w:r>
+        <w:rPr>
+          <w:rFonts w:ascii="Consolas" w:hAnsi="Consolas" w:cs="Consolas"/>
+          <w:b/>
+          <w:bCs/>
+          <w:color w:val="7F0055"/>
+          <w:sz w:val="20"/>
+          <w:szCs w:val="20"/>
+        </w:rPr>
+        <w:t>catch</w:t>
+      </w:r>
+      <w:r>
+        <w:rPr>
+          <w:rFonts w:ascii="Consolas" w:hAnsi="Consolas" w:cs="Consolas"/>
+          <w:color w:val="000000"/>
+          <w:sz w:val="20"/>
+          <w:szCs w:val="20"/>
+        </w:rPr>
+        <w:t xml:space="preserve"> (</w:t>
+      </w:r>
+      <w:proofErr w:type="spellStart"/>
+      <w:r>
+        <w:rPr>
+          <w:rFonts w:ascii="Consolas" w:hAnsi="Consolas" w:cs="Consolas"/>
+          <w:color w:val="000000"/>
+          <w:sz w:val="20"/>
+          <w:szCs w:val="20"/>
+        </w:rPr>
+        <w:t>SQLException</w:t>
+      </w:r>
+      <w:proofErr w:type="spellEnd"/>
+      <w:r>
+        <w:rPr>
+          <w:rFonts w:ascii="Consolas" w:hAnsi="Consolas" w:cs="Consolas"/>
+          <w:color w:val="000000"/>
+          <w:sz w:val="20"/>
+          <w:szCs w:val="20"/>
+        </w:rPr>
+        <w:t xml:space="preserve"> </w:t>
+      </w:r>
+      <w:r>
+        <w:rPr>
+          <w:rFonts w:ascii="Consolas" w:hAnsi="Consolas" w:cs="Consolas"/>
+          <w:color w:val="6A3E3E"/>
+          <w:sz w:val="20"/>
+          <w:szCs w:val="20"/>
+        </w:rPr>
+        <w:t>e</w:t>
+      </w:r>
+      <w:r>
+        <w:rPr>
+          <w:rFonts w:ascii="Consolas" w:hAnsi="Consolas" w:cs="Consolas"/>
+          <w:color w:val="000000"/>
+          <w:sz w:val="20"/>
+          <w:szCs w:val="20"/>
+        </w:rPr>
+        <w:t>) {</w:t>
+      </w:r>
+    </w:p>
+    <w:p>
+      <w:pPr>
+        <w:autoSpaceDE w:val="0"/>
+        <w:autoSpaceDN w:val="0"/>
+        <w:adjustRightInd w:val="0"/>
+        <w:spacing w:after="0" w:line="240" w:lineRule="auto"/>
+        <w:rPr>
+          <w:rFonts w:ascii="Consolas" w:hAnsi="Consolas" w:cs="Consolas"/>
+          <w:sz w:val="20"/>
+          <w:szCs w:val="20"/>
+        </w:rPr>
+      </w:pPr>
+      <w:r>
+        <w:rPr>
+          <w:rFonts w:ascii="Consolas" w:hAnsi="Consolas" w:cs="Consolas"/>
+          <w:color w:val="000000"/>
+          <w:sz w:val="20"/>
+          <w:szCs w:val="20"/>
+        </w:rPr>
+        <w:tab/>
+      </w:r>
+      <w:r>
+        <w:rPr>
+          <w:rFonts w:ascii="Consolas" w:hAnsi="Consolas" w:cs="Consolas"/>
+          <w:color w:val="000000"/>
+          <w:sz w:val="20"/>
+          <w:szCs w:val="20"/>
+        </w:rPr>
+        <w:tab/>
+      </w:r>
+      <w:r>
+        <w:rPr>
+          <w:rFonts w:ascii="Consolas" w:hAnsi="Consolas" w:cs="Consolas"/>
+          <w:color w:val="000000"/>
+          <w:sz w:val="20"/>
+          <w:szCs w:val="20"/>
+        </w:rPr>
+        <w:tab/>
+      </w:r>
+      <w:r>
+        <w:rPr>
+          <w:rFonts w:ascii="Consolas" w:hAnsi="Consolas" w:cs="Consolas"/>
+          <w:color w:val="3F7F5F"/>
+          <w:sz w:val="20"/>
+          <w:szCs w:val="20"/>
+        </w:rPr>
+        <w:t xml:space="preserve">// </w:t>
+      </w:r>
+      <w:r>
+        <w:rPr>
+          <w:rFonts w:ascii="Consolas" w:hAnsi="Consolas" w:cs="Consolas"/>
+          <w:b/>
+          <w:bCs/>
+          <w:color w:val="7F9FBF"/>
+          <w:sz w:val="20"/>
+          <w:szCs w:val="20"/>
+        </w:rPr>
+        <w:t>TODO</w:t>
+      </w:r>
+      <w:r>
+        <w:rPr>
+          <w:rFonts w:ascii="Consolas" w:hAnsi="Consolas" w:cs="Consolas"/>
+          <w:color w:val="3F7F5F"/>
+          <w:sz w:val="20"/>
+          <w:szCs w:val="20"/>
+        </w:rPr>
+        <w:t xml:space="preserve"> Auto-</w:t>
+      </w:r>
+      <w:proofErr w:type="spellStart"/>
+      <w:r>
+        <w:rPr>
+          <w:rFonts w:ascii="Consolas" w:hAnsi="Consolas" w:cs="Consolas"/>
+          <w:color w:val="3F7F5F"/>
+          <w:sz w:val="20"/>
+          <w:szCs w:val="20"/>
+        </w:rPr>
+        <w:t>generated</w:t>
+      </w:r>
+      <w:proofErr w:type="spellEnd"/>
+      <w:r>
+        <w:rPr>
+          <w:rFonts w:ascii="Consolas" w:hAnsi="Consolas" w:cs="Consolas"/>
+          <w:color w:val="3F7F5F"/>
+          <w:sz w:val="20"/>
+          <w:szCs w:val="20"/>
+        </w:rPr>
+        <w:t xml:space="preserve"> catch </w:t>
+      </w:r>
+      <w:proofErr w:type="spellStart"/>
+      <w:r>
+        <w:rPr>
+          <w:rFonts w:ascii="Consolas" w:hAnsi="Consolas" w:cs="Consolas"/>
+          <w:color w:val="3F7F5F"/>
+          <w:sz w:val="20"/>
+          <w:szCs w:val="20"/>
+        </w:rPr>
+        <w:t>block</w:t>
+      </w:r>
+      <w:proofErr w:type="spellEnd"/>
+    </w:p>
+    <w:p>
+      <w:pPr>
+        <w:autoSpaceDE w:val="0"/>
+        <w:autoSpaceDN w:val="0"/>
+        <w:adjustRightInd w:val="0"/>
+        <w:spacing w:after="0" w:line="240" w:lineRule="auto"/>
+        <w:rPr>
+          <w:rFonts w:ascii="Consolas" w:hAnsi="Consolas" w:cs="Consolas"/>
+          <w:sz w:val="20"/>
+          <w:szCs w:val="20"/>
+        </w:rPr>
+      </w:pPr>
+      <w:r>
+        <w:rPr>
+          <w:rFonts w:ascii="Consolas" w:hAnsi="Consolas" w:cs="Consolas"/>
+          <w:color w:val="000000"/>
+          <w:sz w:val="20"/>
+          <w:szCs w:val="20"/>
+        </w:rPr>
+        <w:tab/>
+      </w:r>
+      <w:r>
+        <w:rPr>
+          <w:rFonts w:ascii="Consolas" w:hAnsi="Consolas" w:cs="Consolas"/>
+          <w:color w:val="000000"/>
+          <w:sz w:val="20"/>
+          <w:szCs w:val="20"/>
+        </w:rPr>
+        <w:tab/>
+      </w:r>
+      <w:r>
+        <w:rPr>
+          <w:rFonts w:ascii="Consolas" w:hAnsi="Consolas" w:cs="Consolas"/>
+          <w:color w:val="000000"/>
+          <w:sz w:val="20"/>
+          <w:szCs w:val="20"/>
+        </w:rPr>
+        <w:tab/>
+      </w:r>
+      <w:proofErr w:type="spellStart"/>
+      <w:r>
+        <w:rPr>
+          <w:rFonts w:ascii="Consolas" w:hAnsi="Consolas" w:cs="Consolas"/>
+          <w:color w:val="6A3E3E"/>
+          <w:sz w:val="20"/>
+          <w:szCs w:val="20"/>
+        </w:rPr>
+        <w:t>e</w:t>
+      </w:r>
+      <w:r>
+        <w:rPr>
+          <w:rFonts w:ascii="Consolas" w:hAnsi="Consolas" w:cs="Consolas"/>
+          <w:color w:val="000000"/>
+          <w:sz w:val="20"/>
+          <w:szCs w:val="20"/>
+        </w:rPr>
+        <w:t>.printStackTrace</w:t>
+      </w:r>
+      <w:proofErr w:type="spellEnd"/>
+      <w:r>
+        <w:rPr>
+          <w:rFonts w:ascii="Consolas" w:hAnsi="Consolas" w:cs="Consolas"/>
+          <w:color w:val="000000"/>
+          <w:sz w:val="20"/>
+          <w:szCs w:val="20"/>
+        </w:rPr>
+        <w:t>();</w:t>
+      </w:r>
+    </w:p>
+    <w:p>
+      <w:pPr>
+        <w:rPr>
+          <w:sz w:val="32"/>
+          <w:szCs w:val="32"/>
+        </w:rPr>
+      </w:pPr>
+      <w:r>
+        <w:rPr>
+          <w:rFonts w:ascii="Consolas" w:hAnsi="Consolas" w:cs="Consolas"/>
+          <w:color w:val="000000"/>
+          <w:sz w:val="20"/>
+          <w:szCs w:val="20"/>
+        </w:rPr>
+        <w:tab/>
+      </w:r>
+      <w:r>
+        <w:rPr>
+          <w:rFonts w:ascii="Consolas" w:hAnsi="Consolas" w:cs="Consolas"/>
+          <w:color w:val="000000"/>
+          <w:sz w:val="20"/>
+          <w:szCs w:val="20"/>
+        </w:rPr>
+        <w:tab/>
+        <w:t>}</w:t>
       </w:r>
     </w:p>
     <w:sectPr>

</xml_diff>

<commit_message>
Creazione procedure con connessione al db
Co-Authored-By: MariaelenaCiccarelli <75440767+MariaelenaCiccarelli@users.noreply.github.com>
</commit_message>
<xml_diff>
--- a/Appunti SQL PostgreSQL.docx
+++ b/Appunti SQL PostgreSQL.docx
@@ -1860,16 +1860,15 @@
           <w:szCs w:val="20"/>
         </w:rPr>
         <w:tab/>
-        <w:t xml:space="preserve">Connection </w:t>
-      </w:r>
-      <w:proofErr w:type="spellStart"/>
-      <w:r>
-        <w:rPr>
-          <w:rFonts w:ascii="Consolas" w:hAnsi="Consolas" w:cs="Consolas"/>
-          <w:color w:val="6A3E3E"/>
-          <w:sz w:val="20"/>
-          <w:szCs w:val="20"/>
-          <w:u w:val="single"/>
+      </w:r>
+      <w:proofErr w:type="spellStart"/>
+      <w:r>
+        <w:rPr>
+          <w:rFonts w:ascii="Consolas" w:hAnsi="Consolas" w:cs="Consolas"/>
+          <w:color w:val="0000C0"/>
+          <w:sz w:val="20"/>
+          <w:szCs w:val="20"/>
+          <w:shd w:val="clear" w:color="auto" w:fill="F0D8A8"/>
         </w:rPr>
         <w:t>conn</w:t>
       </w:r>
@@ -2027,47 +2026,16 @@
           <w:szCs w:val="20"/>
         </w:rPr>
         <w:tab/>
-        <w:t xml:space="preserve">} </w:t>
-      </w:r>
-      <w:r>
-        <w:rPr>
-          <w:rFonts w:ascii="Consolas" w:hAnsi="Consolas" w:cs="Consolas"/>
-          <w:b/>
-          <w:bCs/>
-          <w:color w:val="7F0055"/>
-          <w:sz w:val="20"/>
-          <w:szCs w:val="20"/>
-        </w:rPr>
-        <w:t>catch</w:t>
-      </w:r>
-      <w:r>
-        <w:rPr>
-          <w:rFonts w:ascii="Consolas" w:hAnsi="Consolas" w:cs="Consolas"/>
-          <w:color w:val="000000"/>
-          <w:sz w:val="20"/>
-          <w:szCs w:val="20"/>
-        </w:rPr>
-        <w:t xml:space="preserve"> (</w:t>
-      </w:r>
-      <w:proofErr w:type="spellStart"/>
-      <w:r>
-        <w:rPr>
-          <w:rFonts w:ascii="Consolas" w:hAnsi="Consolas" w:cs="Consolas"/>
-          <w:color w:val="000000"/>
-          <w:sz w:val="20"/>
-          <w:szCs w:val="20"/>
-        </w:rPr>
-        <w:t>SQLException</w:t>
-      </w:r>
-      <w:proofErr w:type="spellEnd"/>
-      <w:r>
-        <w:rPr>
-          <w:rFonts w:ascii="Consolas" w:hAnsi="Consolas" w:cs="Consolas"/>
-          <w:color w:val="000000"/>
-          <w:sz w:val="20"/>
-          <w:szCs w:val="20"/>
-        </w:rPr>
-        <w:t xml:space="preserve"> </w:t>
+      </w:r>
+      <w:r>
+        <w:rPr>
+          <w:rFonts w:ascii="Consolas" w:hAnsi="Consolas" w:cs="Consolas"/>
+          <w:color w:val="000000"/>
+          <w:sz w:val="20"/>
+          <w:szCs w:val="20"/>
+        </w:rPr>
+        <w:tab/>
+        <w:t xml:space="preserve">Statement </w:t>
       </w:r>
       <w:r>
         <w:rPr>
@@ -2076,16 +2044,46 @@
           <w:sz w:val="20"/>
           <w:szCs w:val="20"/>
         </w:rPr>
-        <w:t>e</w:t>
-      </w:r>
-      <w:r>
-        <w:rPr>
-          <w:rFonts w:ascii="Consolas" w:hAnsi="Consolas" w:cs="Consolas"/>
-          <w:color w:val="000000"/>
-          <w:sz w:val="20"/>
-          <w:szCs w:val="20"/>
-        </w:rPr>
-        <w:t>) {</w:t>
+        <w:t>st</w:t>
+      </w:r>
+      <w:r>
+        <w:rPr>
+          <w:rFonts w:ascii="Consolas" w:hAnsi="Consolas" w:cs="Consolas"/>
+          <w:color w:val="000000"/>
+          <w:sz w:val="20"/>
+          <w:szCs w:val="20"/>
+        </w:rPr>
+        <w:t xml:space="preserve"> = </w:t>
+      </w:r>
+      <w:proofErr w:type="spellStart"/>
+      <w:r>
+        <w:rPr>
+          <w:rFonts w:ascii="Consolas" w:hAnsi="Consolas" w:cs="Consolas"/>
+          <w:color w:val="0000C0"/>
+          <w:sz w:val="20"/>
+          <w:szCs w:val="20"/>
+          <w:shd w:val="clear" w:color="auto" w:fill="D4D4D4"/>
+        </w:rPr>
+        <w:t>conn</w:t>
+      </w:r>
+      <w:r>
+        <w:rPr>
+          <w:rFonts w:ascii="Consolas" w:hAnsi="Consolas" w:cs="Consolas"/>
+          <w:color w:val="000000"/>
+          <w:sz w:val="20"/>
+          <w:szCs w:val="20"/>
+        </w:rPr>
+        <w:t>.createStatement</w:t>
+      </w:r>
+      <w:proofErr w:type="spellEnd"/>
+      <w:r>
+        <w:rPr>
+          <w:rFonts w:ascii="Consolas" w:hAnsi="Consolas" w:cs="Consolas"/>
+          <w:color w:val="000000"/>
+          <w:sz w:val="20"/>
+          <w:szCs w:val="20"/>
+        </w:rPr>
+        <w:t>();</w:t>
       </w:r>
     </w:p>
     <w:p>
@@ -2127,66 +2125,169 @@
         </w:rPr>
         <w:tab/>
       </w:r>
-      <w:r>
-        <w:rPr>
-          <w:rFonts w:ascii="Consolas" w:hAnsi="Consolas" w:cs="Consolas"/>
-          <w:color w:val="3F7F5F"/>
-          <w:sz w:val="20"/>
-          <w:szCs w:val="20"/>
-        </w:rPr>
-        <w:t xml:space="preserve">// </w:t>
-      </w:r>
-      <w:r>
-        <w:rPr>
-          <w:rFonts w:ascii="Consolas" w:hAnsi="Consolas" w:cs="Consolas"/>
-          <w:b/>
-          <w:bCs/>
-          <w:color w:val="7F9FBF"/>
-          <w:sz w:val="20"/>
-          <w:szCs w:val="20"/>
-        </w:rPr>
-        <w:t>TODO</w:t>
-      </w:r>
-      <w:r>
-        <w:rPr>
-          <w:rFonts w:ascii="Consolas" w:hAnsi="Consolas" w:cs="Consolas"/>
-          <w:color w:val="3F7F5F"/>
-          <w:sz w:val="20"/>
-          <w:szCs w:val="20"/>
-        </w:rPr>
-        <w:t xml:space="preserve"> Auto-</w:t>
-      </w:r>
-      <w:proofErr w:type="spellStart"/>
-      <w:r>
-        <w:rPr>
-          <w:rFonts w:ascii="Consolas" w:hAnsi="Consolas" w:cs="Consolas"/>
-          <w:color w:val="3F7F5F"/>
-          <w:sz w:val="20"/>
-          <w:szCs w:val="20"/>
-        </w:rPr>
-        <w:t>generated</w:t>
-      </w:r>
-      <w:proofErr w:type="spellEnd"/>
-      <w:r>
-        <w:rPr>
-          <w:rFonts w:ascii="Consolas" w:hAnsi="Consolas" w:cs="Consolas"/>
-          <w:color w:val="3F7F5F"/>
-          <w:sz w:val="20"/>
-          <w:szCs w:val="20"/>
-        </w:rPr>
-        <w:t xml:space="preserve"> catch </w:t>
-      </w:r>
-      <w:proofErr w:type="spellStart"/>
-      <w:r>
-        <w:rPr>
-          <w:rFonts w:ascii="Consolas" w:hAnsi="Consolas" w:cs="Consolas"/>
-          <w:color w:val="3F7F5F"/>
-          <w:sz w:val="20"/>
-          <w:szCs w:val="20"/>
-        </w:rPr>
-        <w:t>block</w:t>
-      </w:r>
-      <w:proofErr w:type="spellEnd"/>
+      <w:proofErr w:type="spellStart"/>
+      <w:r>
+        <w:rPr>
+          <w:rFonts w:ascii="Consolas" w:hAnsi="Consolas" w:cs="Consolas"/>
+          <w:color w:val="000000"/>
+          <w:sz w:val="20"/>
+          <w:szCs w:val="20"/>
+        </w:rPr>
+        <w:t>ResultSet</w:t>
+      </w:r>
+      <w:proofErr w:type="spellEnd"/>
+      <w:r>
+        <w:rPr>
+          <w:rFonts w:ascii="Consolas" w:hAnsi="Consolas" w:cs="Consolas"/>
+          <w:color w:val="000000"/>
+          <w:sz w:val="20"/>
+          <w:szCs w:val="20"/>
+        </w:rPr>
+        <w:t xml:space="preserve"> </w:t>
+      </w:r>
+      <w:proofErr w:type="spellStart"/>
+      <w:r>
+        <w:rPr>
+          <w:rFonts w:ascii="Consolas" w:hAnsi="Consolas" w:cs="Consolas"/>
+          <w:color w:val="6A3E3E"/>
+          <w:sz w:val="20"/>
+          <w:szCs w:val="20"/>
+        </w:rPr>
+        <w:t>rs</w:t>
+      </w:r>
+      <w:proofErr w:type="spellEnd"/>
+      <w:r>
+        <w:rPr>
+          <w:rFonts w:ascii="Consolas" w:hAnsi="Consolas" w:cs="Consolas"/>
+          <w:color w:val="000000"/>
+          <w:sz w:val="20"/>
+          <w:szCs w:val="20"/>
+        </w:rPr>
+        <w:t xml:space="preserve"> = </w:t>
+      </w:r>
+      <w:proofErr w:type="spellStart"/>
+      <w:r>
+        <w:rPr>
+          <w:rFonts w:ascii="Consolas" w:hAnsi="Consolas" w:cs="Consolas"/>
+          <w:color w:val="6A3E3E"/>
+          <w:sz w:val="20"/>
+          <w:szCs w:val="20"/>
+        </w:rPr>
+        <w:t>st</w:t>
+      </w:r>
+      <w:r>
+        <w:rPr>
+          <w:rFonts w:ascii="Consolas" w:hAnsi="Consolas" w:cs="Consolas"/>
+          <w:color w:val="000000"/>
+          <w:sz w:val="20"/>
+          <w:szCs w:val="20"/>
+        </w:rPr>
+        <w:t>.executeQuery</w:t>
+      </w:r>
+      <w:proofErr w:type="spellEnd"/>
+      <w:r>
+        <w:rPr>
+          <w:rFonts w:ascii="Consolas" w:hAnsi="Consolas" w:cs="Consolas"/>
+          <w:color w:val="000000"/>
+          <w:sz w:val="20"/>
+          <w:szCs w:val="20"/>
+        </w:rPr>
+        <w:t>(</w:t>
+      </w:r>
+      <w:r>
+        <w:rPr>
+          <w:rFonts w:ascii="Consolas" w:hAnsi="Consolas" w:cs="Consolas"/>
+          <w:color w:val="2A00FF"/>
+          <w:sz w:val="20"/>
+          <w:szCs w:val="20"/>
+        </w:rPr>
+        <w:t xml:space="preserve">"Select * from Aeroporto </w:t>
+      </w:r>
+      <w:proofErr w:type="spellStart"/>
+      <w:r>
+        <w:rPr>
+          <w:rFonts w:ascii="Consolas" w:hAnsi="Consolas" w:cs="Consolas"/>
+          <w:color w:val="2A00FF"/>
+          <w:sz w:val="20"/>
+          <w:szCs w:val="20"/>
+        </w:rPr>
+        <w:t>Where</w:t>
+      </w:r>
+      <w:proofErr w:type="spellEnd"/>
+      <w:r>
+        <w:rPr>
+          <w:rFonts w:ascii="Consolas" w:hAnsi="Consolas" w:cs="Consolas"/>
+          <w:color w:val="2A00FF"/>
+          <w:sz w:val="20"/>
+          <w:szCs w:val="20"/>
+        </w:rPr>
+        <w:t xml:space="preserve"> </w:t>
+      </w:r>
+      <w:proofErr w:type="spellStart"/>
+      <w:r>
+        <w:rPr>
+          <w:rFonts w:ascii="Consolas" w:hAnsi="Consolas" w:cs="Consolas"/>
+          <w:color w:val="2A00FF"/>
+          <w:sz w:val="20"/>
+          <w:szCs w:val="20"/>
+        </w:rPr>
+        <w:t>CodAeroporto</w:t>
+      </w:r>
+      <w:proofErr w:type="spellEnd"/>
+      <w:r>
+        <w:rPr>
+          <w:rFonts w:ascii="Consolas" w:hAnsi="Consolas" w:cs="Consolas"/>
+          <w:color w:val="2A00FF"/>
+          <w:sz w:val="20"/>
+          <w:szCs w:val="20"/>
+        </w:rPr>
+        <w:t xml:space="preserve"> = '"</w:t>
+      </w:r>
+      <w:r>
+        <w:rPr>
+          <w:rFonts w:ascii="Consolas" w:hAnsi="Consolas" w:cs="Consolas"/>
+          <w:color w:val="000000"/>
+          <w:sz w:val="20"/>
+          <w:szCs w:val="20"/>
+        </w:rPr>
+        <w:t xml:space="preserve">+ </w:t>
+      </w:r>
+      <w:r>
+        <w:rPr>
+          <w:rFonts w:ascii="Consolas" w:hAnsi="Consolas" w:cs="Consolas"/>
+          <w:color w:val="6A3E3E"/>
+          <w:sz w:val="20"/>
+          <w:szCs w:val="20"/>
+        </w:rPr>
+        <w:t>Codice</w:t>
+      </w:r>
+      <w:r>
+        <w:rPr>
+          <w:rFonts w:ascii="Consolas" w:hAnsi="Consolas" w:cs="Consolas"/>
+          <w:color w:val="000000"/>
+          <w:sz w:val="20"/>
+          <w:szCs w:val="20"/>
+        </w:rPr>
+        <w:t xml:space="preserve">+ </w:t>
+      </w:r>
+      <w:r>
+        <w:rPr>
+          <w:rFonts w:ascii="Consolas" w:hAnsi="Consolas" w:cs="Consolas"/>
+          <w:color w:val="2A00FF"/>
+          <w:sz w:val="20"/>
+          <w:szCs w:val="20"/>
+        </w:rPr>
+        <w:t>"'"</w:t>
+      </w:r>
+      <w:r>
+        <w:rPr>
+          <w:rFonts w:ascii="Consolas" w:hAnsi="Consolas" w:cs="Consolas"/>
+          <w:color w:val="000000"/>
+          <w:sz w:val="20"/>
+          <w:szCs w:val="20"/>
+        </w:rPr>
+        <w:t>);</w:t>
+      </w:r>
     </w:p>
     <w:p>
       <w:pPr>
@@ -2227,6 +2328,68 @@
         </w:rPr>
         <w:tab/>
       </w:r>
+    </w:p>
+    <w:p>
+      <w:pPr>
+        <w:autoSpaceDE w:val="0"/>
+        <w:autoSpaceDN w:val="0"/>
+        <w:adjustRightInd w:val="0"/>
+        <w:spacing w:after="0" w:line="240" w:lineRule="auto"/>
+        <w:rPr>
+          <w:rFonts w:ascii="Consolas" w:hAnsi="Consolas" w:cs="Consolas"/>
+          <w:sz w:val="20"/>
+          <w:szCs w:val="20"/>
+        </w:rPr>
+      </w:pPr>
+      <w:r>
+        <w:rPr>
+          <w:rFonts w:ascii="Consolas" w:hAnsi="Consolas" w:cs="Consolas"/>
+          <w:color w:val="000000"/>
+          <w:sz w:val="20"/>
+          <w:szCs w:val="20"/>
+        </w:rPr>
+        <w:tab/>
+      </w:r>
+      <w:r>
+        <w:rPr>
+          <w:rFonts w:ascii="Consolas" w:hAnsi="Consolas" w:cs="Consolas"/>
+          <w:color w:val="000000"/>
+          <w:sz w:val="20"/>
+          <w:szCs w:val="20"/>
+        </w:rPr>
+        <w:tab/>
+      </w:r>
+      <w:r>
+        <w:rPr>
+          <w:rFonts w:ascii="Consolas" w:hAnsi="Consolas" w:cs="Consolas"/>
+          <w:color w:val="000000"/>
+          <w:sz w:val="20"/>
+          <w:szCs w:val="20"/>
+        </w:rPr>
+        <w:tab/>
+      </w:r>
+      <w:proofErr w:type="spellStart"/>
+      <w:r>
+        <w:rPr>
+          <w:rFonts w:ascii="Consolas" w:hAnsi="Consolas" w:cs="Consolas"/>
+          <w:b/>
+          <w:bCs/>
+          <w:color w:val="7F0055"/>
+          <w:sz w:val="20"/>
+          <w:szCs w:val="20"/>
+        </w:rPr>
+        <w:t>while</w:t>
+      </w:r>
+      <w:proofErr w:type="spellEnd"/>
+      <w:r>
+        <w:rPr>
+          <w:rFonts w:ascii="Consolas" w:hAnsi="Consolas" w:cs="Consolas"/>
+          <w:color w:val="000000"/>
+          <w:sz w:val="20"/>
+          <w:szCs w:val="20"/>
+        </w:rPr>
+        <w:t>(</w:t>
+      </w:r>
       <w:proofErr w:type="spellStart"/>
       <w:r>
         <w:rPr>
@@ -2235,6 +2398,607 @@
           <w:sz w:val="20"/>
           <w:szCs w:val="20"/>
         </w:rPr>
+        <w:t>rs</w:t>
+      </w:r>
+      <w:r>
+        <w:rPr>
+          <w:rFonts w:ascii="Consolas" w:hAnsi="Consolas" w:cs="Consolas"/>
+          <w:color w:val="000000"/>
+          <w:sz w:val="20"/>
+          <w:szCs w:val="20"/>
+        </w:rPr>
+        <w:t>.next</w:t>
+      </w:r>
+      <w:proofErr w:type="spellEnd"/>
+      <w:r>
+        <w:rPr>
+          <w:rFonts w:ascii="Consolas" w:hAnsi="Consolas" w:cs="Consolas"/>
+          <w:color w:val="000000"/>
+          <w:sz w:val="20"/>
+          <w:szCs w:val="20"/>
+        </w:rPr>
+        <w:t>()) {</w:t>
+      </w:r>
+    </w:p>
+    <w:p>
+      <w:pPr>
+        <w:autoSpaceDE w:val="0"/>
+        <w:autoSpaceDN w:val="0"/>
+        <w:adjustRightInd w:val="0"/>
+        <w:spacing w:after="0" w:line="240" w:lineRule="auto"/>
+        <w:rPr>
+          <w:rFonts w:ascii="Consolas" w:hAnsi="Consolas" w:cs="Consolas"/>
+          <w:sz w:val="20"/>
+          <w:szCs w:val="20"/>
+        </w:rPr>
+      </w:pPr>
+      <w:r>
+        <w:rPr>
+          <w:rFonts w:ascii="Consolas" w:hAnsi="Consolas" w:cs="Consolas"/>
+          <w:color w:val="000000"/>
+          <w:sz w:val="20"/>
+          <w:szCs w:val="20"/>
+        </w:rPr>
+        <w:tab/>
+      </w:r>
+      <w:r>
+        <w:rPr>
+          <w:rFonts w:ascii="Consolas" w:hAnsi="Consolas" w:cs="Consolas"/>
+          <w:color w:val="000000"/>
+          <w:sz w:val="20"/>
+          <w:szCs w:val="20"/>
+        </w:rPr>
+        <w:tab/>
+      </w:r>
+      <w:r>
+        <w:rPr>
+          <w:rFonts w:ascii="Consolas" w:hAnsi="Consolas" w:cs="Consolas"/>
+          <w:color w:val="000000"/>
+          <w:sz w:val="20"/>
+          <w:szCs w:val="20"/>
+        </w:rPr>
+        <w:tab/>
+      </w:r>
+      <w:r>
+        <w:rPr>
+          <w:rFonts w:ascii="Consolas" w:hAnsi="Consolas" w:cs="Consolas"/>
+          <w:color w:val="000000"/>
+          <w:sz w:val="20"/>
+          <w:szCs w:val="20"/>
+        </w:rPr>
+        <w:tab/>
+      </w:r>
+    </w:p>
+    <w:p>
+      <w:pPr>
+        <w:autoSpaceDE w:val="0"/>
+        <w:autoSpaceDN w:val="0"/>
+        <w:adjustRightInd w:val="0"/>
+        <w:spacing w:after="0" w:line="240" w:lineRule="auto"/>
+        <w:rPr>
+          <w:rFonts w:ascii="Consolas" w:hAnsi="Consolas" w:cs="Consolas"/>
+          <w:sz w:val="20"/>
+          <w:szCs w:val="20"/>
+        </w:rPr>
+      </w:pPr>
+      <w:r>
+        <w:rPr>
+          <w:rFonts w:ascii="Consolas" w:hAnsi="Consolas" w:cs="Consolas"/>
+          <w:color w:val="000000"/>
+          <w:sz w:val="20"/>
+          <w:szCs w:val="20"/>
+        </w:rPr>
+        <w:tab/>
+      </w:r>
+      <w:r>
+        <w:rPr>
+          <w:rFonts w:ascii="Consolas" w:hAnsi="Consolas" w:cs="Consolas"/>
+          <w:color w:val="000000"/>
+          <w:sz w:val="20"/>
+          <w:szCs w:val="20"/>
+        </w:rPr>
+        <w:tab/>
+      </w:r>
+      <w:r>
+        <w:rPr>
+          <w:rFonts w:ascii="Consolas" w:hAnsi="Consolas" w:cs="Consolas"/>
+          <w:color w:val="000000"/>
+          <w:sz w:val="20"/>
+          <w:szCs w:val="20"/>
+        </w:rPr>
+        <w:tab/>
+      </w:r>
+      <w:r>
+        <w:rPr>
+          <w:rFonts w:ascii="Consolas" w:hAnsi="Consolas" w:cs="Consolas"/>
+          <w:color w:val="000000"/>
+          <w:sz w:val="20"/>
+          <w:szCs w:val="20"/>
+        </w:rPr>
+        <w:tab/>
+      </w:r>
+      <w:proofErr w:type="spellStart"/>
+      <w:r>
+        <w:rPr>
+          <w:rFonts w:ascii="Consolas" w:hAnsi="Consolas" w:cs="Consolas"/>
+          <w:color w:val="000000"/>
+          <w:sz w:val="20"/>
+          <w:szCs w:val="20"/>
+        </w:rPr>
+        <w:t>System.</w:t>
+      </w:r>
+      <w:r>
+        <w:rPr>
+          <w:rFonts w:ascii="Consolas" w:hAnsi="Consolas" w:cs="Consolas"/>
+          <w:b/>
+          <w:bCs/>
+          <w:i/>
+          <w:iCs/>
+          <w:color w:val="0000C0"/>
+          <w:sz w:val="20"/>
+          <w:szCs w:val="20"/>
+        </w:rPr>
+        <w:t>out</w:t>
+      </w:r>
+      <w:r>
+        <w:rPr>
+          <w:rFonts w:ascii="Consolas" w:hAnsi="Consolas" w:cs="Consolas"/>
+          <w:color w:val="000000"/>
+          <w:sz w:val="20"/>
+          <w:szCs w:val="20"/>
+        </w:rPr>
+        <w:t>.println</w:t>
+      </w:r>
+      <w:proofErr w:type="spellEnd"/>
+      <w:r>
+        <w:rPr>
+          <w:rFonts w:ascii="Consolas" w:hAnsi="Consolas" w:cs="Consolas"/>
+          <w:color w:val="000000"/>
+          <w:sz w:val="20"/>
+          <w:szCs w:val="20"/>
+        </w:rPr>
+        <w:t>(</w:t>
+      </w:r>
+      <w:r>
+        <w:rPr>
+          <w:rFonts w:ascii="Consolas" w:hAnsi="Consolas" w:cs="Consolas"/>
+          <w:color w:val="2A00FF"/>
+          <w:sz w:val="20"/>
+          <w:szCs w:val="20"/>
+        </w:rPr>
+        <w:t>"Codice aereo: "</w:t>
+      </w:r>
+      <w:r>
+        <w:rPr>
+          <w:rFonts w:ascii="Consolas" w:hAnsi="Consolas" w:cs="Consolas"/>
+          <w:color w:val="000000"/>
+          <w:sz w:val="20"/>
+          <w:szCs w:val="20"/>
+        </w:rPr>
+        <w:t xml:space="preserve"> + </w:t>
+      </w:r>
+      <w:proofErr w:type="spellStart"/>
+      <w:r>
+        <w:rPr>
+          <w:rFonts w:ascii="Consolas" w:hAnsi="Consolas" w:cs="Consolas"/>
+          <w:color w:val="6A3E3E"/>
+          <w:sz w:val="20"/>
+          <w:szCs w:val="20"/>
+        </w:rPr>
+        <w:t>rs</w:t>
+      </w:r>
+      <w:r>
+        <w:rPr>
+          <w:rFonts w:ascii="Consolas" w:hAnsi="Consolas" w:cs="Consolas"/>
+          <w:color w:val="000000"/>
+          <w:sz w:val="20"/>
+          <w:szCs w:val="20"/>
+        </w:rPr>
+        <w:t>.getString</w:t>
+      </w:r>
+      <w:proofErr w:type="spellEnd"/>
+      <w:r>
+        <w:rPr>
+          <w:rFonts w:ascii="Consolas" w:hAnsi="Consolas" w:cs="Consolas"/>
+          <w:color w:val="000000"/>
+          <w:sz w:val="20"/>
+          <w:szCs w:val="20"/>
+        </w:rPr>
+        <w:t>(</w:t>
+      </w:r>
+      <w:r>
+        <w:rPr>
+          <w:rFonts w:ascii="Consolas" w:hAnsi="Consolas" w:cs="Consolas"/>
+          <w:color w:val="2A00FF"/>
+          <w:sz w:val="20"/>
+          <w:szCs w:val="20"/>
+        </w:rPr>
+        <w:t>"</w:t>
+      </w:r>
+      <w:proofErr w:type="spellStart"/>
+      <w:r>
+        <w:rPr>
+          <w:rFonts w:ascii="Consolas" w:hAnsi="Consolas" w:cs="Consolas"/>
+          <w:color w:val="2A00FF"/>
+          <w:sz w:val="20"/>
+          <w:szCs w:val="20"/>
+        </w:rPr>
+        <w:t>CodAeroporto</w:t>
+      </w:r>
+      <w:proofErr w:type="spellEnd"/>
+      <w:r>
+        <w:rPr>
+          <w:rFonts w:ascii="Consolas" w:hAnsi="Consolas" w:cs="Consolas"/>
+          <w:color w:val="2A00FF"/>
+          <w:sz w:val="20"/>
+          <w:szCs w:val="20"/>
+        </w:rPr>
+        <w:t>"</w:t>
+      </w:r>
+      <w:r>
+        <w:rPr>
+          <w:rFonts w:ascii="Consolas" w:hAnsi="Consolas" w:cs="Consolas"/>
+          <w:color w:val="000000"/>
+          <w:sz w:val="20"/>
+          <w:szCs w:val="20"/>
+        </w:rPr>
+        <w:t xml:space="preserve">) + </w:t>
+      </w:r>
+      <w:r>
+        <w:rPr>
+          <w:rFonts w:ascii="Consolas" w:hAnsi="Consolas" w:cs="Consolas"/>
+          <w:color w:val="2A00FF"/>
+          <w:sz w:val="20"/>
+          <w:szCs w:val="20"/>
+        </w:rPr>
+        <w:t>" "</w:t>
+      </w:r>
+      <w:r>
+        <w:rPr>
+          <w:rFonts w:ascii="Consolas" w:hAnsi="Consolas" w:cs="Consolas"/>
+          <w:color w:val="000000"/>
+          <w:sz w:val="20"/>
+          <w:szCs w:val="20"/>
+        </w:rPr>
+        <w:t xml:space="preserve">+ </w:t>
+      </w:r>
+      <w:r>
+        <w:rPr>
+          <w:rFonts w:ascii="Consolas" w:hAnsi="Consolas" w:cs="Consolas"/>
+          <w:color w:val="2A00FF"/>
+          <w:sz w:val="20"/>
+          <w:szCs w:val="20"/>
+        </w:rPr>
+        <w:t>"Nome Aeroporto: "</w:t>
+      </w:r>
+      <w:r>
+        <w:rPr>
+          <w:rFonts w:ascii="Consolas" w:hAnsi="Consolas" w:cs="Consolas"/>
+          <w:color w:val="000000"/>
+          <w:sz w:val="20"/>
+          <w:szCs w:val="20"/>
+        </w:rPr>
+        <w:t xml:space="preserve"> + </w:t>
+      </w:r>
+      <w:proofErr w:type="spellStart"/>
+      <w:r>
+        <w:rPr>
+          <w:rFonts w:ascii="Consolas" w:hAnsi="Consolas" w:cs="Consolas"/>
+          <w:color w:val="6A3E3E"/>
+          <w:sz w:val="20"/>
+          <w:szCs w:val="20"/>
+        </w:rPr>
+        <w:t>rs</w:t>
+      </w:r>
+      <w:r>
+        <w:rPr>
+          <w:rFonts w:ascii="Consolas" w:hAnsi="Consolas" w:cs="Consolas"/>
+          <w:color w:val="000000"/>
+          <w:sz w:val="20"/>
+          <w:szCs w:val="20"/>
+        </w:rPr>
+        <w:t>.getString</w:t>
+      </w:r>
+      <w:proofErr w:type="spellEnd"/>
+      <w:r>
+        <w:rPr>
+          <w:rFonts w:ascii="Consolas" w:hAnsi="Consolas" w:cs="Consolas"/>
+          <w:color w:val="000000"/>
+          <w:sz w:val="20"/>
+          <w:szCs w:val="20"/>
+        </w:rPr>
+        <w:t>(</w:t>
+      </w:r>
+      <w:r>
+        <w:rPr>
+          <w:rFonts w:ascii="Consolas" w:hAnsi="Consolas" w:cs="Consolas"/>
+          <w:color w:val="2A00FF"/>
+          <w:sz w:val="20"/>
+          <w:szCs w:val="20"/>
+        </w:rPr>
+        <w:t>"</w:t>
+      </w:r>
+      <w:proofErr w:type="spellStart"/>
+      <w:r>
+        <w:rPr>
+          <w:rFonts w:ascii="Consolas" w:hAnsi="Consolas" w:cs="Consolas"/>
+          <w:color w:val="2A00FF"/>
+          <w:sz w:val="20"/>
+          <w:szCs w:val="20"/>
+        </w:rPr>
+        <w:t>NomeAeroporto</w:t>
+      </w:r>
+      <w:proofErr w:type="spellEnd"/>
+      <w:r>
+        <w:rPr>
+          <w:rFonts w:ascii="Consolas" w:hAnsi="Consolas" w:cs="Consolas"/>
+          <w:color w:val="2A00FF"/>
+          <w:sz w:val="20"/>
+          <w:szCs w:val="20"/>
+        </w:rPr>
+        <w:t>"</w:t>
+      </w:r>
+      <w:r>
+        <w:rPr>
+          <w:rFonts w:ascii="Consolas" w:hAnsi="Consolas" w:cs="Consolas"/>
+          <w:color w:val="000000"/>
+          <w:sz w:val="20"/>
+          <w:szCs w:val="20"/>
+        </w:rPr>
+        <w:t xml:space="preserve">)+ </w:t>
+      </w:r>
+      <w:r>
+        <w:rPr>
+          <w:rFonts w:ascii="Consolas" w:hAnsi="Consolas" w:cs="Consolas"/>
+          <w:color w:val="2A00FF"/>
+          <w:sz w:val="20"/>
+          <w:szCs w:val="20"/>
+        </w:rPr>
+        <w:t>" "</w:t>
+      </w:r>
+      <w:r>
+        <w:rPr>
+          <w:rFonts w:ascii="Consolas" w:hAnsi="Consolas" w:cs="Consolas"/>
+          <w:color w:val="000000"/>
+          <w:sz w:val="20"/>
+          <w:szCs w:val="20"/>
+        </w:rPr>
+        <w:t xml:space="preserve"> + </w:t>
+      </w:r>
+      <w:r>
+        <w:rPr>
+          <w:rFonts w:ascii="Consolas" w:hAnsi="Consolas" w:cs="Consolas"/>
+          <w:color w:val="2A00FF"/>
+          <w:sz w:val="20"/>
+          <w:szCs w:val="20"/>
+        </w:rPr>
+        <w:t>"Città: "</w:t>
+      </w:r>
+      <w:r>
+        <w:rPr>
+          <w:rFonts w:ascii="Consolas" w:hAnsi="Consolas" w:cs="Consolas"/>
+          <w:color w:val="000000"/>
+          <w:sz w:val="20"/>
+          <w:szCs w:val="20"/>
+        </w:rPr>
+        <w:t xml:space="preserve"> + </w:t>
+      </w:r>
+      <w:proofErr w:type="spellStart"/>
+      <w:r>
+        <w:rPr>
+          <w:rFonts w:ascii="Consolas" w:hAnsi="Consolas" w:cs="Consolas"/>
+          <w:color w:val="6A3E3E"/>
+          <w:sz w:val="20"/>
+          <w:szCs w:val="20"/>
+        </w:rPr>
+        <w:t>rs</w:t>
+      </w:r>
+      <w:r>
+        <w:rPr>
+          <w:rFonts w:ascii="Consolas" w:hAnsi="Consolas" w:cs="Consolas"/>
+          <w:color w:val="000000"/>
+          <w:sz w:val="20"/>
+          <w:szCs w:val="20"/>
+        </w:rPr>
+        <w:t>.getString</w:t>
+      </w:r>
+      <w:proofErr w:type="spellEnd"/>
+      <w:r>
+        <w:rPr>
+          <w:rFonts w:ascii="Consolas" w:hAnsi="Consolas" w:cs="Consolas"/>
+          <w:color w:val="000000"/>
+          <w:sz w:val="20"/>
+          <w:szCs w:val="20"/>
+        </w:rPr>
+        <w:t>(</w:t>
+      </w:r>
+      <w:r>
+        <w:rPr>
+          <w:rFonts w:ascii="Consolas" w:hAnsi="Consolas" w:cs="Consolas"/>
+          <w:color w:val="2A00FF"/>
+          <w:sz w:val="20"/>
+          <w:szCs w:val="20"/>
+        </w:rPr>
+        <w:t>"Città"</w:t>
+      </w:r>
+      <w:r>
+        <w:rPr>
+          <w:rFonts w:ascii="Consolas" w:hAnsi="Consolas" w:cs="Consolas"/>
+          <w:color w:val="000000"/>
+          <w:sz w:val="20"/>
+          <w:szCs w:val="20"/>
+        </w:rPr>
+        <w:t>));</w:t>
+      </w:r>
+    </w:p>
+    <w:p>
+      <w:pPr>
+        <w:autoSpaceDE w:val="0"/>
+        <w:autoSpaceDN w:val="0"/>
+        <w:adjustRightInd w:val="0"/>
+        <w:spacing w:after="0" w:line="240" w:lineRule="auto"/>
+        <w:rPr>
+          <w:rFonts w:ascii="Consolas" w:hAnsi="Consolas" w:cs="Consolas"/>
+          <w:sz w:val="20"/>
+          <w:szCs w:val="20"/>
+        </w:rPr>
+      </w:pPr>
+      <w:r>
+        <w:rPr>
+          <w:rFonts w:ascii="Consolas" w:hAnsi="Consolas" w:cs="Consolas"/>
+          <w:color w:val="000000"/>
+          <w:sz w:val="20"/>
+          <w:szCs w:val="20"/>
+        </w:rPr>
+        <w:tab/>
+      </w:r>
+      <w:r>
+        <w:rPr>
+          <w:rFonts w:ascii="Consolas" w:hAnsi="Consolas" w:cs="Consolas"/>
+          <w:color w:val="000000"/>
+          <w:sz w:val="20"/>
+          <w:szCs w:val="20"/>
+        </w:rPr>
+        <w:tab/>
+      </w:r>
+      <w:r>
+        <w:rPr>
+          <w:rFonts w:ascii="Consolas" w:hAnsi="Consolas" w:cs="Consolas"/>
+          <w:color w:val="000000"/>
+          <w:sz w:val="20"/>
+          <w:szCs w:val="20"/>
+        </w:rPr>
+        <w:tab/>
+      </w:r>
+      <w:r>
+        <w:rPr>
+          <w:rFonts w:ascii="Consolas" w:hAnsi="Consolas" w:cs="Consolas"/>
+          <w:color w:val="000000"/>
+          <w:sz w:val="20"/>
+          <w:szCs w:val="20"/>
+        </w:rPr>
+        <w:tab/>
+      </w:r>
+    </w:p>
+    <w:p>
+      <w:pPr>
+        <w:autoSpaceDE w:val="0"/>
+        <w:autoSpaceDN w:val="0"/>
+        <w:adjustRightInd w:val="0"/>
+        <w:spacing w:after="0" w:line="240" w:lineRule="auto"/>
+        <w:rPr>
+          <w:rFonts w:ascii="Consolas" w:hAnsi="Consolas" w:cs="Consolas"/>
+          <w:sz w:val="20"/>
+          <w:szCs w:val="20"/>
+        </w:rPr>
+      </w:pPr>
+      <w:r>
+        <w:rPr>
+          <w:rFonts w:ascii="Consolas" w:hAnsi="Consolas" w:cs="Consolas"/>
+          <w:color w:val="000000"/>
+          <w:sz w:val="20"/>
+          <w:szCs w:val="20"/>
+        </w:rPr>
+        <w:tab/>
+      </w:r>
+      <w:r>
+        <w:rPr>
+          <w:rFonts w:ascii="Consolas" w:hAnsi="Consolas" w:cs="Consolas"/>
+          <w:color w:val="000000"/>
+          <w:sz w:val="20"/>
+          <w:szCs w:val="20"/>
+        </w:rPr>
+        <w:tab/>
+      </w:r>
+      <w:r>
+        <w:rPr>
+          <w:rFonts w:ascii="Consolas" w:hAnsi="Consolas" w:cs="Consolas"/>
+          <w:color w:val="000000"/>
+          <w:sz w:val="20"/>
+          <w:szCs w:val="20"/>
+        </w:rPr>
+        <w:tab/>
+        <w:t>}</w:t>
+      </w:r>
+    </w:p>
+    <w:p>
+      <w:pPr>
+        <w:autoSpaceDE w:val="0"/>
+        <w:autoSpaceDN w:val="0"/>
+        <w:adjustRightInd w:val="0"/>
+        <w:spacing w:after="0" w:line="240" w:lineRule="auto"/>
+        <w:rPr>
+          <w:rFonts w:ascii="Consolas" w:hAnsi="Consolas" w:cs="Consolas"/>
+          <w:sz w:val="20"/>
+          <w:szCs w:val="20"/>
+        </w:rPr>
+      </w:pPr>
+      <w:r>
+        <w:rPr>
+          <w:rFonts w:ascii="Consolas" w:hAnsi="Consolas" w:cs="Consolas"/>
+          <w:color w:val="000000"/>
+          <w:sz w:val="20"/>
+          <w:szCs w:val="20"/>
+        </w:rPr>
+        <w:tab/>
+      </w:r>
+      <w:r>
+        <w:rPr>
+          <w:rFonts w:ascii="Consolas" w:hAnsi="Consolas" w:cs="Consolas"/>
+          <w:color w:val="000000"/>
+          <w:sz w:val="20"/>
+          <w:szCs w:val="20"/>
+        </w:rPr>
+        <w:tab/>
+        <w:t xml:space="preserve">} </w:t>
+      </w:r>
+      <w:r>
+        <w:rPr>
+          <w:rFonts w:ascii="Consolas" w:hAnsi="Consolas" w:cs="Consolas"/>
+          <w:b/>
+          <w:bCs/>
+          <w:color w:val="7F0055"/>
+          <w:sz w:val="20"/>
+          <w:szCs w:val="20"/>
+        </w:rPr>
+        <w:t>catch</w:t>
+      </w:r>
+      <w:r>
+        <w:rPr>
+          <w:rFonts w:ascii="Consolas" w:hAnsi="Consolas" w:cs="Consolas"/>
+          <w:color w:val="000000"/>
+          <w:sz w:val="20"/>
+          <w:szCs w:val="20"/>
+        </w:rPr>
+        <w:t xml:space="preserve"> (</w:t>
+      </w:r>
+      <w:proofErr w:type="spellStart"/>
+      <w:r>
+        <w:rPr>
+          <w:rFonts w:ascii="Consolas" w:hAnsi="Consolas" w:cs="Consolas"/>
+          <w:color w:val="000000"/>
+          <w:sz w:val="20"/>
+          <w:szCs w:val="20"/>
+        </w:rPr>
+        <w:t>SQLException</w:t>
+      </w:r>
+      <w:proofErr w:type="spellEnd"/>
+      <w:r>
+        <w:rPr>
+          <w:rFonts w:ascii="Consolas" w:hAnsi="Consolas" w:cs="Consolas"/>
+          <w:color w:val="000000"/>
+          <w:sz w:val="20"/>
+          <w:szCs w:val="20"/>
+        </w:rPr>
+        <w:t xml:space="preserve"> </w:t>
+      </w:r>
+      <w:r>
+        <w:rPr>
+          <w:rFonts w:ascii="Consolas" w:hAnsi="Consolas" w:cs="Consolas"/>
+          <w:color w:val="6A3E3E"/>
+          <w:sz w:val="20"/>
+          <w:szCs w:val="20"/>
+        </w:rPr>
         <w:t>e</w:t>
       </w:r>
       <w:r>
@@ -2244,6 +3008,165 @@
           <w:sz w:val="20"/>
           <w:szCs w:val="20"/>
         </w:rPr>
+        <w:t>) {</w:t>
+      </w:r>
+    </w:p>
+    <w:p>
+      <w:pPr>
+        <w:autoSpaceDE w:val="0"/>
+        <w:autoSpaceDN w:val="0"/>
+        <w:adjustRightInd w:val="0"/>
+        <w:spacing w:after="0" w:line="240" w:lineRule="auto"/>
+        <w:rPr>
+          <w:rFonts w:ascii="Consolas" w:hAnsi="Consolas" w:cs="Consolas"/>
+          <w:sz w:val="20"/>
+          <w:szCs w:val="20"/>
+        </w:rPr>
+      </w:pPr>
+      <w:r>
+        <w:rPr>
+          <w:rFonts w:ascii="Consolas" w:hAnsi="Consolas" w:cs="Consolas"/>
+          <w:color w:val="000000"/>
+          <w:sz w:val="20"/>
+          <w:szCs w:val="20"/>
+        </w:rPr>
+        <w:tab/>
+      </w:r>
+      <w:r>
+        <w:rPr>
+          <w:rFonts w:ascii="Consolas" w:hAnsi="Consolas" w:cs="Consolas"/>
+          <w:color w:val="000000"/>
+          <w:sz w:val="20"/>
+          <w:szCs w:val="20"/>
+        </w:rPr>
+        <w:tab/>
+      </w:r>
+      <w:r>
+        <w:rPr>
+          <w:rFonts w:ascii="Consolas" w:hAnsi="Consolas" w:cs="Consolas"/>
+          <w:color w:val="000000"/>
+          <w:sz w:val="20"/>
+          <w:szCs w:val="20"/>
+        </w:rPr>
+        <w:tab/>
+      </w:r>
+      <w:r>
+        <w:rPr>
+          <w:rFonts w:ascii="Consolas" w:hAnsi="Consolas" w:cs="Consolas"/>
+          <w:color w:val="3F7F5F"/>
+          <w:sz w:val="20"/>
+          <w:szCs w:val="20"/>
+        </w:rPr>
+        <w:t xml:space="preserve">// </w:t>
+      </w:r>
+      <w:r>
+        <w:rPr>
+          <w:rFonts w:ascii="Consolas" w:hAnsi="Consolas" w:cs="Consolas"/>
+          <w:b/>
+          <w:bCs/>
+          <w:color w:val="7F9FBF"/>
+          <w:sz w:val="20"/>
+          <w:szCs w:val="20"/>
+        </w:rPr>
+        <w:t>TODO</w:t>
+      </w:r>
+      <w:r>
+        <w:rPr>
+          <w:rFonts w:ascii="Consolas" w:hAnsi="Consolas" w:cs="Consolas"/>
+          <w:color w:val="3F7F5F"/>
+          <w:sz w:val="20"/>
+          <w:szCs w:val="20"/>
+        </w:rPr>
+        <w:t xml:space="preserve"> Auto-</w:t>
+      </w:r>
+      <w:proofErr w:type="spellStart"/>
+      <w:r>
+        <w:rPr>
+          <w:rFonts w:ascii="Consolas" w:hAnsi="Consolas" w:cs="Consolas"/>
+          <w:color w:val="3F7F5F"/>
+          <w:sz w:val="20"/>
+          <w:szCs w:val="20"/>
+        </w:rPr>
+        <w:t>generated</w:t>
+      </w:r>
+      <w:proofErr w:type="spellEnd"/>
+      <w:r>
+        <w:rPr>
+          <w:rFonts w:ascii="Consolas" w:hAnsi="Consolas" w:cs="Consolas"/>
+          <w:color w:val="3F7F5F"/>
+          <w:sz w:val="20"/>
+          <w:szCs w:val="20"/>
+        </w:rPr>
+        <w:t xml:space="preserve"> catch </w:t>
+      </w:r>
+      <w:proofErr w:type="spellStart"/>
+      <w:r>
+        <w:rPr>
+          <w:rFonts w:ascii="Consolas" w:hAnsi="Consolas" w:cs="Consolas"/>
+          <w:color w:val="3F7F5F"/>
+          <w:sz w:val="20"/>
+          <w:szCs w:val="20"/>
+        </w:rPr>
+        <w:t>block</w:t>
+      </w:r>
+      <w:proofErr w:type="spellEnd"/>
+    </w:p>
+    <w:p>
+      <w:pPr>
+        <w:autoSpaceDE w:val="0"/>
+        <w:autoSpaceDN w:val="0"/>
+        <w:adjustRightInd w:val="0"/>
+        <w:spacing w:after="0" w:line="240" w:lineRule="auto"/>
+        <w:rPr>
+          <w:rFonts w:ascii="Consolas" w:hAnsi="Consolas" w:cs="Consolas"/>
+          <w:sz w:val="20"/>
+          <w:szCs w:val="20"/>
+        </w:rPr>
+      </w:pPr>
+      <w:r>
+        <w:rPr>
+          <w:rFonts w:ascii="Consolas" w:hAnsi="Consolas" w:cs="Consolas"/>
+          <w:color w:val="000000"/>
+          <w:sz w:val="20"/>
+          <w:szCs w:val="20"/>
+        </w:rPr>
+        <w:tab/>
+      </w:r>
+      <w:r>
+        <w:rPr>
+          <w:rFonts w:ascii="Consolas" w:hAnsi="Consolas" w:cs="Consolas"/>
+          <w:color w:val="000000"/>
+          <w:sz w:val="20"/>
+          <w:szCs w:val="20"/>
+        </w:rPr>
+        <w:tab/>
+      </w:r>
+      <w:r>
+        <w:rPr>
+          <w:rFonts w:ascii="Consolas" w:hAnsi="Consolas" w:cs="Consolas"/>
+          <w:color w:val="000000"/>
+          <w:sz w:val="20"/>
+          <w:szCs w:val="20"/>
+        </w:rPr>
+        <w:tab/>
+      </w:r>
+      <w:proofErr w:type="spellStart"/>
+      <w:r>
+        <w:rPr>
+          <w:rFonts w:ascii="Consolas" w:hAnsi="Consolas" w:cs="Consolas"/>
+          <w:color w:val="6A3E3E"/>
+          <w:sz w:val="20"/>
+          <w:szCs w:val="20"/>
+        </w:rPr>
+        <w:t>e</w:t>
+      </w:r>
+      <w:r>
+        <w:rPr>
+          <w:rFonts w:ascii="Consolas" w:hAnsi="Consolas" w:cs="Consolas"/>
+          <w:color w:val="000000"/>
+          <w:sz w:val="20"/>
+          <w:szCs w:val="20"/>
+        </w:rPr>
         <w:t>.printStackTrace</w:t>
       </w:r>
       <w:proofErr w:type="spellEnd"/>
@@ -2259,6 +3182,10 @@
     </w:p>
     <w:p>
       <w:pPr>
+        <w:autoSpaceDE w:val="0"/>
+        <w:autoSpaceDN w:val="0"/>
+        <w:adjustRightInd w:val="0"/>
+        <w:spacing w:after="0" w:line="240" w:lineRule="auto"/>
         <w:rPr>
           <w:sz w:val="32"/>
           <w:szCs w:val="32"/>

</xml_diff>

<commit_message>
Implementazione inserimento voli e slot imbarco
</commit_message>
<xml_diff>
--- a/Appunti SQL PostgreSQL.docx
+++ b/Appunti SQL PostgreSQL.docx
@@ -337,8 +337,17 @@
           <w:sz w:val="32"/>
           <w:szCs w:val="32"/>
         </w:rPr>
-        <w:t>CREATE TABLE Coda(</w:t>
-      </w:r>
+        <w:t xml:space="preserve">CREATE TABLE </w:t>
+      </w:r>
+      <w:proofErr w:type="gramStart"/>
+      <w:r>
+        <w:rPr>
+          <w:sz w:val="32"/>
+          <w:szCs w:val="32"/>
+        </w:rPr>
+        <w:t>Coda(</w:t>
+      </w:r>
+      <w:proofErr w:type="gramEnd"/>
     </w:p>
     <w:p>
       <w:pPr>
@@ -361,7 +370,23 @@
           <w:sz w:val="32"/>
           <w:szCs w:val="32"/>
         </w:rPr>
-        <w:t xml:space="preserve"> VARCHAR(40),</w:t>
+        <w:t xml:space="preserve"> </w:t>
+      </w:r>
+      <w:proofErr w:type="gramStart"/>
+      <w:r>
+        <w:rPr>
+          <w:sz w:val="32"/>
+          <w:szCs w:val="32"/>
+        </w:rPr>
+        <w:t>VARCHAR(</w:t>
+      </w:r>
+      <w:proofErr w:type="gramEnd"/>
+      <w:r>
+        <w:rPr>
+          <w:sz w:val="32"/>
+          <w:szCs w:val="32"/>
+        </w:rPr>
+        <w:t>40),</w:t>
       </w:r>
     </w:p>
     <w:p>
@@ -748,6 +773,7 @@
         <w:t xml:space="preserve"> </w:t>
       </w:r>
       <w:proofErr w:type="spellStart"/>
+      <w:proofErr w:type="gramStart"/>
       <w:r>
         <w:rPr>
           <w:sz w:val="32"/>
@@ -761,7 +787,15 @@
           <w:sz w:val="32"/>
           <w:szCs w:val="32"/>
         </w:rPr>
-        <w:t>()</w:t>
+        <w:t>(</w:t>
+      </w:r>
+      <w:proofErr w:type="gramEnd"/>
+      <w:r>
+        <w:rPr>
+          <w:sz w:val="32"/>
+          <w:szCs w:val="32"/>
+        </w:rPr>
+        <w:t>)</w:t>
       </w:r>
     </w:p>
     <w:p>
@@ -811,6 +845,7 @@
         <w:t xml:space="preserve"> </w:t>
       </w:r>
       <w:proofErr w:type="spellStart"/>
+      <w:proofErr w:type="gramStart"/>
       <w:r>
         <w:rPr>
           <w:sz w:val="32"/>
@@ -824,7 +859,15 @@
           <w:sz w:val="32"/>
           <w:szCs w:val="32"/>
         </w:rPr>
-        <w:t>() RETURNS trigger AS $BODY$</w:t>
+        <w:t>(</w:t>
+      </w:r>
+      <w:proofErr w:type="gramEnd"/>
+      <w:r>
+        <w:rPr>
+          <w:sz w:val="32"/>
+          <w:szCs w:val="32"/>
+        </w:rPr>
+        <w:t>) RETURNS trigger AS $BODY$</w:t>
       </w:r>
     </w:p>
     <w:p>
@@ -1208,6 +1251,7 @@
         <w:t xml:space="preserve"> check (</w:t>
       </w:r>
       <w:proofErr w:type="spellStart"/>
+      <w:proofErr w:type="gramStart"/>
       <w:r>
         <w:rPr>
           <w:sz w:val="32"/>
@@ -1221,7 +1265,15 @@
           <w:sz w:val="32"/>
           <w:szCs w:val="32"/>
         </w:rPr>
-        <w:t>::text ~ '^[a-z]{1}-[0-9]{1}$')</w:t>
+        <w:t>::</w:t>
+      </w:r>
+      <w:proofErr w:type="gramEnd"/>
+      <w:r>
+        <w:rPr>
+          <w:sz w:val="32"/>
+          <w:szCs w:val="32"/>
+        </w:rPr>
+        <w:t>text ~ '^[a-z]{1}-[0-9]{1}$')</w:t>
       </w:r>
       <w:r>
         <w:rPr>
@@ -1298,7 +1350,23 @@
           <w:sz w:val="32"/>
           <w:szCs w:val="32"/>
         </w:rPr>
-        <w:t xml:space="preserve"> per quasi tutti i codice delle tabelle</w:t>
+        <w:t xml:space="preserve"> per quasi tutti </w:t>
+      </w:r>
+      <w:proofErr w:type="gramStart"/>
+      <w:r>
+        <w:rPr>
+          <w:sz w:val="32"/>
+          <w:szCs w:val="32"/>
+        </w:rPr>
+        <w:t>i codice</w:t>
+      </w:r>
+      <w:proofErr w:type="gramEnd"/>
+      <w:r>
+        <w:rPr>
+          <w:sz w:val="32"/>
+          <w:szCs w:val="32"/>
+        </w:rPr>
+        <w:t xml:space="preserve"> delle tabelle</w:t>
       </w:r>
     </w:p>
     <w:p>
@@ -1449,7 +1517,23 @@
           <w:sz w:val="32"/>
           <w:szCs w:val="32"/>
         </w:rPr>
-        <w:t>-tv-z]{1,3}[0-9999]$/')</w:t>
+        <w:t>-tv-</w:t>
+      </w:r>
+      <w:proofErr w:type="gramStart"/>
+      <w:r>
+        <w:rPr>
+          <w:sz w:val="32"/>
+          <w:szCs w:val="32"/>
+        </w:rPr>
+        <w:t>z]{</w:t>
+      </w:r>
+      <w:proofErr w:type="gramEnd"/>
+      <w:r>
+        <w:rPr>
+          <w:sz w:val="32"/>
+          <w:szCs w:val="32"/>
+        </w:rPr>
+        <w:t>1,3}[0-9999]$/')</w:t>
       </w:r>
     </w:p>
     <w:p>
@@ -1560,7 +1644,23 @@
           <w:sz w:val="32"/>
           <w:szCs w:val="32"/>
         </w:rPr>
-        <w:t xml:space="preserve"> like '/^[[b-df-hj-np-tv-z]]{1,3}-[[b-df-hj-np-tv-z]]{1,3}-[0-9999]$/')</w:t>
+        <w:t xml:space="preserve"> like '/^[[b-df-hj-np-tv-z</w:t>
+      </w:r>
+      <w:proofErr w:type="gramStart"/>
+      <w:r>
+        <w:rPr>
+          <w:sz w:val="32"/>
+          <w:szCs w:val="32"/>
+        </w:rPr>
+        <w:t>]]{</w:t>
+      </w:r>
+      <w:proofErr w:type="gramEnd"/>
+      <w:r>
+        <w:rPr>
+          <w:sz w:val="32"/>
+          <w:szCs w:val="32"/>
+        </w:rPr>
+        <w:t>1,3}-[[b-df-hj-np-tv-z]]{1,3}-[0-9999]$/')</w:t>
       </w:r>
     </w:p>
     <w:p>
@@ -1719,7 +1819,23 @@
           <w:sz w:val="32"/>
           <w:szCs w:val="32"/>
         </w:rPr>
-        <w:t>-tv-z]]{1,3}-[[b-</w:t>
+        <w:t>-tv-z</w:t>
+      </w:r>
+      <w:proofErr w:type="gramStart"/>
+      <w:r>
+        <w:rPr>
+          <w:sz w:val="32"/>
+          <w:szCs w:val="32"/>
+        </w:rPr>
+        <w:t>]]{</w:t>
+      </w:r>
+      <w:proofErr w:type="gramEnd"/>
+      <w:r>
+        <w:rPr>
+          <w:sz w:val="32"/>
+          <w:szCs w:val="32"/>
+        </w:rPr>
+        <w:t>1,3}-[[b-</w:t>
       </w:r>
       <w:proofErr w:type="spellStart"/>
       <w:r>
@@ -1909,7 +2025,27 @@
           <w:sz w:val="20"/>
           <w:szCs w:val="20"/>
         </w:rPr>
-        <w:t>"jdbc:postgresql://localhost:5432/Gestione Scalo Aeroportuale"</w:t>
+        <w:t>"</w:t>
+      </w:r>
+      <w:proofErr w:type="gramStart"/>
+      <w:r>
+        <w:rPr>
+          <w:rFonts w:ascii="Consolas" w:hAnsi="Consolas" w:cs="Consolas"/>
+          <w:color w:val="2A00FF"/>
+          <w:sz w:val="20"/>
+          <w:szCs w:val="20"/>
+        </w:rPr>
+        <w:t>jdbc:postgresql://localhost:5432/Gestione</w:t>
+      </w:r>
+      <w:proofErr w:type="gramEnd"/>
+      <w:r>
+        <w:rPr>
+          <w:rFonts w:ascii="Consolas" w:hAnsi="Consolas" w:cs="Consolas"/>
+          <w:color w:val="2A00FF"/>
+          <w:sz w:val="20"/>
+          <w:szCs w:val="20"/>
+        </w:rPr>
+        <w:t xml:space="preserve"> Scalo Aeroportuale"</w:t>
       </w:r>
       <w:r>
         <w:rPr>
@@ -2056,6 +2192,7 @@
         <w:t xml:space="preserve"> = </w:t>
       </w:r>
       <w:proofErr w:type="spellStart"/>
+      <w:proofErr w:type="gramStart"/>
       <w:r>
         <w:rPr>
           <w:rFonts w:ascii="Consolas" w:hAnsi="Consolas" w:cs="Consolas"/>
@@ -2076,6 +2213,7 @@
         <w:t>.createStatement</w:t>
       </w:r>
       <w:proofErr w:type="spellEnd"/>
+      <w:proofErr w:type="gramEnd"/>
       <w:r>
         <w:rPr>
           <w:rFonts w:ascii="Consolas" w:hAnsi="Consolas" w:cs="Consolas"/>
@@ -2166,6 +2304,7 @@
         <w:t xml:space="preserve"> = </w:t>
       </w:r>
       <w:proofErr w:type="spellStart"/>
+      <w:proofErr w:type="gramStart"/>
       <w:r>
         <w:rPr>
           <w:rFonts w:ascii="Consolas" w:hAnsi="Consolas" w:cs="Consolas"/>
@@ -2185,6 +2324,7 @@
         <w:t>.executeQuery</w:t>
       </w:r>
       <w:proofErr w:type="spellEnd"/>
+      <w:proofErr w:type="gramEnd"/>
       <w:r>
         <w:rPr>
           <w:rFonts w:ascii="Consolas" w:hAnsi="Consolas" w:cs="Consolas"/>
@@ -2369,6 +2509,7 @@
         <w:tab/>
       </w:r>
       <w:proofErr w:type="spellStart"/>
+      <w:proofErr w:type="gramStart"/>
       <w:r>
         <w:rPr>
           <w:rFonts w:ascii="Consolas" w:hAnsi="Consolas" w:cs="Consolas"/>
@@ -2391,6 +2532,7 @@
         <w:t>(</w:t>
       </w:r>
       <w:proofErr w:type="spellStart"/>
+      <w:proofErr w:type="gramEnd"/>
       <w:r>
         <w:rPr>
           <w:rFonts w:ascii="Consolas" w:hAnsi="Consolas" w:cs="Consolas"/>
@@ -2578,6 +2720,7 @@
         <w:t xml:space="preserve"> + </w:t>
       </w:r>
       <w:proofErr w:type="spellStart"/>
+      <w:proofErr w:type="gramStart"/>
       <w:r>
         <w:rPr>
           <w:rFonts w:ascii="Consolas" w:hAnsi="Consolas" w:cs="Consolas"/>
@@ -2597,6 +2740,7 @@
         <w:t>.getString</w:t>
       </w:r>
       <w:proofErr w:type="spellEnd"/>
+      <w:proofErr w:type="gramEnd"/>
       <w:r>
         <w:rPr>
           <w:rFonts w:ascii="Consolas" w:hAnsi="Consolas" w:cs="Consolas"/>
@@ -3151,6 +3295,7 @@
         <w:tab/>
       </w:r>
       <w:proofErr w:type="spellStart"/>
+      <w:proofErr w:type="gramStart"/>
       <w:r>
         <w:rPr>
           <w:rFonts w:ascii="Consolas" w:hAnsi="Consolas" w:cs="Consolas"/>
@@ -3170,6 +3315,7 @@
         <w:t>.printStackTrace</w:t>
       </w:r>
       <w:proofErr w:type="spellEnd"/>
+      <w:proofErr w:type="gramEnd"/>
       <w:r>
         <w:rPr>
           <w:rFonts w:ascii="Consolas" w:hAnsi="Consolas" w:cs="Consolas"/>
@@ -3187,8 +3333,10 @@
         <w:adjustRightInd w:val="0"/>
         <w:spacing w:after="0" w:line="240" w:lineRule="auto"/>
         <w:rPr>
-          <w:sz w:val="32"/>
-          <w:szCs w:val="32"/>
+          <w:rFonts w:ascii="Consolas" w:hAnsi="Consolas" w:cs="Consolas"/>
+          <w:color w:val="000000"/>
+          <w:sz w:val="20"/>
+          <w:szCs w:val="20"/>
         </w:rPr>
       </w:pPr>
       <w:r>
@@ -3209,6 +3357,256 @@
         </w:rPr>
         <w:tab/>
         <w:t>}</w:t>
+      </w:r>
+    </w:p>
+    <w:p>
+      <w:pPr>
+        <w:autoSpaceDE w:val="0"/>
+        <w:autoSpaceDN w:val="0"/>
+        <w:adjustRightInd w:val="0"/>
+        <w:spacing w:after="0" w:line="240" w:lineRule="auto"/>
+        <w:rPr>
+          <w:rFonts w:ascii="Consolas" w:hAnsi="Consolas" w:cs="Consolas"/>
+          <w:color w:val="000000"/>
+          <w:sz w:val="20"/>
+          <w:szCs w:val="20"/>
+        </w:rPr>
+      </w:pPr>
+    </w:p>
+    <w:p>
+      <w:pPr>
+        <w:autoSpaceDE w:val="0"/>
+        <w:autoSpaceDN w:val="0"/>
+        <w:adjustRightInd w:val="0"/>
+        <w:spacing w:after="0" w:line="240" w:lineRule="auto"/>
+        <w:rPr>
+          <w:rFonts w:ascii="Consolas" w:hAnsi="Consolas" w:cs="Consolas"/>
+          <w:sz w:val="20"/>
+          <w:szCs w:val="20"/>
+        </w:rPr>
+      </w:pPr>
+      <w:r>
+        <w:rPr>
+          <w:rFonts w:ascii="Consolas" w:hAnsi="Consolas" w:cs="Consolas"/>
+          <w:sz w:val="20"/>
+          <w:szCs w:val="20"/>
+        </w:rPr>
+        <w:t xml:space="preserve">Date data = (Date) </w:t>
+      </w:r>
+      <w:proofErr w:type="spellStart"/>
+      <w:r>
+        <w:rPr>
+          <w:rFonts w:ascii="Consolas" w:hAnsi="Consolas" w:cs="Consolas"/>
+          <w:sz w:val="20"/>
+          <w:szCs w:val="20"/>
+        </w:rPr>
+        <w:t>DateSpn.getValue</w:t>
+      </w:r>
+      <w:proofErr w:type="spellEnd"/>
+      <w:r>
+        <w:rPr>
+          <w:rFonts w:ascii="Consolas" w:hAnsi="Consolas" w:cs="Consolas"/>
+          <w:sz w:val="20"/>
+          <w:szCs w:val="20"/>
+        </w:rPr>
+        <w:t>();</w:t>
+      </w:r>
+    </w:p>
+    <w:p>
+      <w:pPr>
+        <w:autoSpaceDE w:val="0"/>
+        <w:autoSpaceDN w:val="0"/>
+        <w:adjustRightInd w:val="0"/>
+        <w:spacing w:after="0" w:line="240" w:lineRule="auto"/>
+        <w:rPr>
+          <w:rFonts w:ascii="Consolas" w:hAnsi="Consolas" w:cs="Consolas"/>
+          <w:sz w:val="20"/>
+          <w:szCs w:val="20"/>
+        </w:rPr>
+      </w:pPr>
+      <w:proofErr w:type="spellStart"/>
+      <w:r>
+        <w:rPr>
+          <w:rFonts w:ascii="Consolas" w:hAnsi="Consolas" w:cs="Consolas"/>
+          <w:sz w:val="20"/>
+          <w:szCs w:val="20"/>
+        </w:rPr>
+        <w:t>SimpleDateFormat</w:t>
+      </w:r>
+      <w:proofErr w:type="spellEnd"/>
+      <w:r>
+        <w:rPr>
+          <w:rFonts w:ascii="Consolas" w:hAnsi="Consolas" w:cs="Consolas"/>
+          <w:sz w:val="20"/>
+          <w:szCs w:val="20"/>
+        </w:rPr>
+        <w:t xml:space="preserve"> format = new </w:t>
+      </w:r>
+      <w:proofErr w:type="spellStart"/>
+      <w:proofErr w:type="gramStart"/>
+      <w:r>
+        <w:rPr>
+          <w:rFonts w:ascii="Consolas" w:hAnsi="Consolas" w:cs="Consolas"/>
+          <w:sz w:val="20"/>
+          <w:szCs w:val="20"/>
+        </w:rPr>
+        <w:t>SimpleDateFormat</w:t>
+      </w:r>
+      <w:proofErr w:type="spellEnd"/>
+      <w:r>
+        <w:rPr>
+          <w:rFonts w:ascii="Consolas" w:hAnsi="Consolas" w:cs="Consolas"/>
+          <w:sz w:val="20"/>
+          <w:szCs w:val="20"/>
+        </w:rPr>
+        <w:t>(</w:t>
+      </w:r>
+      <w:proofErr w:type="gramEnd"/>
+      <w:r>
+        <w:rPr>
+          <w:rFonts w:ascii="Consolas" w:hAnsi="Consolas" w:cs="Consolas"/>
+          <w:sz w:val="20"/>
+          <w:szCs w:val="20"/>
+        </w:rPr>
+        <w:t>"</w:t>
+      </w:r>
+      <w:proofErr w:type="spellStart"/>
+      <w:r>
+        <w:rPr>
+          <w:rFonts w:ascii="Consolas" w:hAnsi="Consolas" w:cs="Consolas"/>
+          <w:sz w:val="20"/>
+          <w:szCs w:val="20"/>
+        </w:rPr>
+        <w:t>YYYY:mm:dd</w:t>
+      </w:r>
+      <w:proofErr w:type="spellEnd"/>
+      <w:r>
+        <w:rPr>
+          <w:rFonts w:ascii="Consolas" w:hAnsi="Consolas" w:cs="Consolas"/>
+          <w:sz w:val="20"/>
+          <w:szCs w:val="20"/>
+        </w:rPr>
+        <w:t xml:space="preserve"> </w:t>
+      </w:r>
+      <w:proofErr w:type="spellStart"/>
+      <w:r>
+        <w:rPr>
+          <w:rFonts w:ascii="Consolas" w:hAnsi="Consolas" w:cs="Consolas"/>
+          <w:sz w:val="20"/>
+          <w:szCs w:val="20"/>
+        </w:rPr>
+        <w:t>HH:mm:ss</w:t>
+      </w:r>
+      <w:proofErr w:type="spellEnd"/>
+      <w:r>
+        <w:rPr>
+          <w:rFonts w:ascii="Consolas" w:hAnsi="Consolas" w:cs="Consolas"/>
+          <w:sz w:val="20"/>
+          <w:szCs w:val="20"/>
+        </w:rPr>
+        <w:t>");</w:t>
+      </w:r>
+    </w:p>
+    <w:p>
+      <w:pPr>
+        <w:autoSpaceDE w:val="0"/>
+        <w:autoSpaceDN w:val="0"/>
+        <w:adjustRightInd w:val="0"/>
+        <w:spacing w:after="0" w:line="240" w:lineRule="auto"/>
+        <w:rPr>
+          <w:rFonts w:ascii="Consolas" w:hAnsi="Consolas" w:cs="Consolas"/>
+          <w:sz w:val="20"/>
+          <w:szCs w:val="20"/>
+        </w:rPr>
+      </w:pPr>
+      <w:proofErr w:type="spellStart"/>
+      <w:r>
+        <w:rPr>
+          <w:rFonts w:ascii="Consolas" w:hAnsi="Consolas" w:cs="Consolas"/>
+          <w:sz w:val="20"/>
+          <w:szCs w:val="20"/>
+        </w:rPr>
+        <w:t>String</w:t>
+      </w:r>
+      <w:proofErr w:type="spellEnd"/>
+      <w:r>
+        <w:rPr>
+          <w:rFonts w:ascii="Consolas" w:hAnsi="Consolas" w:cs="Consolas"/>
+          <w:sz w:val="20"/>
+          <w:szCs w:val="20"/>
+        </w:rPr>
+        <w:t xml:space="preserve"> time = </w:t>
+      </w:r>
+      <w:proofErr w:type="spellStart"/>
+      <w:proofErr w:type="gramStart"/>
+      <w:r>
+        <w:rPr>
+          <w:rFonts w:ascii="Consolas" w:hAnsi="Consolas" w:cs="Consolas"/>
+          <w:sz w:val="20"/>
+          <w:szCs w:val="20"/>
+        </w:rPr>
+        <w:t>format.format</w:t>
+      </w:r>
+      <w:proofErr w:type="spellEnd"/>
+      <w:proofErr w:type="gramEnd"/>
+      <w:r>
+        <w:rPr>
+          <w:rFonts w:ascii="Consolas" w:hAnsi="Consolas" w:cs="Consolas"/>
+          <w:sz w:val="20"/>
+          <w:szCs w:val="20"/>
+        </w:rPr>
+        <w:t>(data);</w:t>
+      </w:r>
+    </w:p>
+    <w:p>
+      <w:pPr>
+        <w:autoSpaceDE w:val="0"/>
+        <w:autoSpaceDN w:val="0"/>
+        <w:adjustRightInd w:val="0"/>
+        <w:spacing w:after="0" w:line="240" w:lineRule="auto"/>
+        <w:rPr>
+          <w:sz w:val="32"/>
+          <w:szCs w:val="32"/>
+          <w:u w:val="single"/>
+        </w:rPr>
+      </w:pPr>
+      <w:proofErr w:type="spellStart"/>
+      <w:r>
+        <w:rPr>
+          <w:rFonts w:ascii="Consolas" w:hAnsi="Consolas" w:cs="Consolas"/>
+          <w:sz w:val="20"/>
+          <w:szCs w:val="20"/>
+        </w:rPr>
+        <w:t>System.</w:t>
+      </w:r>
+      <w:r>
+        <w:rPr>
+          <w:rFonts w:ascii="Consolas" w:hAnsi="Consolas" w:cs="Consolas"/>
+          <w:b/>
+          <w:bCs/>
+          <w:i/>
+          <w:iCs/>
+          <w:sz w:val="20"/>
+          <w:szCs w:val="20"/>
+        </w:rPr>
+        <w:t>out</w:t>
+      </w:r>
+      <w:r>
+        <w:rPr>
+          <w:rFonts w:ascii="Consolas" w:hAnsi="Consolas" w:cs="Consolas"/>
+          <w:sz w:val="20"/>
+          <w:szCs w:val="20"/>
+        </w:rPr>
+        <w:t>.println</w:t>
+      </w:r>
+      <w:proofErr w:type="spellEnd"/>
+      <w:r>
+        <w:rPr>
+          <w:rFonts w:ascii="Consolas" w:hAnsi="Consolas" w:cs="Consolas"/>
+          <w:sz w:val="20"/>
+          <w:szCs w:val="20"/>
+        </w:rPr>
+        <w:t>(time);</w:t>
       </w:r>
     </w:p>
     <w:sectPr>

</xml_diff>